<commit_message>
Added NoSQL approach for schema design
</commit_message>
<xml_diff>
--- a/Documentation.docx
+++ b/Documentation.docx
@@ -61,8 +61,8 @@
         <w:rPr>
           <w:b/>
           <w:bCs/>
-          <w:sz w:val="24"/>
-          <w:szCs w:val="24"/>
+          <w:sz w:val="32"/>
+          <w:szCs w:val="32"/>
           <w:u w:val="single"/>
         </w:rPr>
       </w:pPr>
@@ -70,10 +70,39 @@
         <w:rPr>
           <w:b/>
           <w:bCs/>
-          <w:sz w:val="24"/>
-          <w:szCs w:val="24"/>
+          <w:sz w:val="32"/>
+          <w:szCs w:val="32"/>
           <w:u w:val="single"/>
         </w:rPr>
+        <w:t>SQL Approach</w:t>
+      </w:r>
+    </w:p>
+    <w:p>
+      <w:pPr>
+        <w:rPr>
+          <w:sz w:val="24"/>
+          <w:szCs w:val="24"/>
+        </w:rPr>
+      </w:pPr>
+    </w:p>
+    <w:p>
+      <w:pPr>
+        <w:rPr>
+          <w:b/>
+          <w:bCs/>
+          <w:sz w:val="24"/>
+          <w:szCs w:val="24"/>
+          <w:u w:val="single"/>
+        </w:rPr>
+      </w:pPr>
+      <w:r>
+        <w:rPr>
+          <w:b/>
+          <w:bCs/>
+          <w:sz w:val="24"/>
+          <w:szCs w:val="24"/>
+          <w:u w:val="single"/>
+        </w:rPr>
         <w:t>1. User Profiles</w:t>
       </w:r>
     </w:p>
@@ -403,6 +432,7 @@
           <w:sz w:val="24"/>
           <w:szCs w:val="24"/>
         </w:rPr>
+        <w:lastRenderedPageBreak/>
         <w:t>Latitude and longitude stored as a point for geospatial search functionalities.</w:t>
       </w:r>
     </w:p>
@@ -835,6 +865,7 @@
           <w:sz w:val="24"/>
           <w:szCs w:val="24"/>
         </w:rPr>
+        <w:lastRenderedPageBreak/>
         <w:t>MatchID (INT, PRIMARY KEY): Unique identifier for the match.</w:t>
       </w:r>
     </w:p>
@@ -865,38 +896,600 @@
           <w:sz w:val="24"/>
           <w:szCs w:val="24"/>
         </w:rPr>
+        <w:t>UserID2 (INT, FOREIGN KEY REFERENCES UserProfiles(UserID)): User ID of the second person.</w:t>
+      </w:r>
+    </w:p>
+    <w:p>
+      <w:pPr>
+        <w:rPr>
+          <w:sz w:val="24"/>
+          <w:szCs w:val="24"/>
+        </w:rPr>
+      </w:pPr>
+      <w:r>
+        <w:rPr>
+          <w:sz w:val="24"/>
+          <w:szCs w:val="24"/>
+        </w:rPr>
+        <w:t>MatchStatus (ENUM('Pending', 'Accepted', 'Declined')): Status of the match (pending, accepted, or declined).</w:t>
+      </w:r>
+    </w:p>
+    <w:p>
+      <w:pPr>
+        <w:rPr>
+          <w:sz w:val="24"/>
+          <w:szCs w:val="24"/>
+        </w:rPr>
+      </w:pPr>
+      <w:r>
+        <w:rPr>
+          <w:sz w:val="24"/>
+          <w:szCs w:val="24"/>
+        </w:rPr>
+        <w:t>MatchDateTime (DATETIME): Timestamp of the match creation.</w:t>
+      </w:r>
+    </w:p>
+    <w:p>
+      <w:pPr>
+        <w:rPr>
+          <w:sz w:val="24"/>
+          <w:szCs w:val="24"/>
+        </w:rPr>
+      </w:pPr>
+    </w:p>
+    <w:p>
+      <w:pPr>
+        <w:rPr>
+          <w:sz w:val="24"/>
+          <w:szCs w:val="24"/>
+        </w:rPr>
+      </w:pPr>
+      <w:r>
+        <w:rPr>
+          <w:b/>
+          <w:bCs/>
+          <w:sz w:val="24"/>
+          <w:szCs w:val="24"/>
+        </w:rPr>
+        <w:t>Rationale</w:t>
+      </w:r>
+      <w:r>
+        <w:rPr>
+          <w:sz w:val="24"/>
+          <w:szCs w:val="24"/>
+        </w:rPr>
+        <w:t>:</w:t>
+      </w:r>
+    </w:p>
+    <w:p>
+      <w:pPr>
+        <w:rPr>
+          <w:sz w:val="24"/>
+          <w:szCs w:val="24"/>
+        </w:rPr>
+      </w:pPr>
+    </w:p>
+    <w:p>
+      <w:pPr>
+        <w:rPr>
+          <w:sz w:val="24"/>
+          <w:szCs w:val="24"/>
+        </w:rPr>
+      </w:pPr>
+      <w:r>
+        <w:rPr>
+          <w:sz w:val="24"/>
+          <w:szCs w:val="24"/>
+        </w:rPr>
+        <w:t>Many-to-many relationship between Users through Matches table.</w:t>
+      </w:r>
+    </w:p>
+    <w:p>
+      <w:pPr>
+        <w:rPr>
+          <w:sz w:val="24"/>
+          <w:szCs w:val="24"/>
+        </w:rPr>
+      </w:pPr>
+      <w:r>
+        <w:rPr>
+          <w:sz w:val="24"/>
+          <w:szCs w:val="24"/>
+        </w:rPr>
+        <w:t>Efficient indexing on user IDs for quick retrieval of matches.</w:t>
+      </w:r>
+    </w:p>
+    <w:p>
+      <w:pPr>
+        <w:rPr>
+          <w:sz w:val="24"/>
+          <w:szCs w:val="24"/>
+        </w:rPr>
+      </w:pPr>
+      <w:r>
+        <w:rPr>
+          <w:sz w:val="24"/>
+          <w:szCs w:val="24"/>
+        </w:rPr>
+        <w:t>Status for tracking match progress.</w:t>
+      </w:r>
+    </w:p>
+    <w:p>
+      <w:pPr>
+        <w:rPr>
+          <w:sz w:val="24"/>
+          <w:szCs w:val="24"/>
+        </w:rPr>
+      </w:pPr>
+      <w:r>
+        <w:rPr>
+          <w:sz w:val="24"/>
+          <w:szCs w:val="24"/>
+        </w:rPr>
+        <w:t>Timestamp for recording match creation time.</w:t>
+      </w:r>
+    </w:p>
+    <w:p>
+      <w:pPr>
+        <w:rPr>
+          <w:sz w:val="24"/>
+          <w:szCs w:val="24"/>
+        </w:rPr>
+      </w:pPr>
+    </w:p>
+    <w:p>
+      <w:pPr>
+        <w:rPr>
+          <w:b/>
+          <w:bCs/>
+          <w:sz w:val="24"/>
+          <w:szCs w:val="24"/>
+        </w:rPr>
+      </w:pPr>
+      <w:r>
+        <w:rPr>
+          <w:b/>
+          <w:bCs/>
+          <w:sz w:val="24"/>
+          <w:szCs w:val="24"/>
+        </w:rPr>
+        <w:t>4. Messages</w:t>
+      </w:r>
+    </w:p>
+    <w:p>
+      <w:pPr>
+        <w:rPr>
+          <w:sz w:val="24"/>
+          <w:szCs w:val="24"/>
+        </w:rPr>
+      </w:pPr>
+      <w:r>
+        <w:rPr>
+          <w:b/>
+          <w:bCs/>
+          <w:sz w:val="24"/>
+          <w:szCs w:val="24"/>
+        </w:rPr>
+        <w:t>Table</w:t>
+      </w:r>
+      <w:r>
+        <w:rPr>
+          <w:sz w:val="24"/>
+          <w:szCs w:val="24"/>
+        </w:rPr>
+        <w:t>: Messages</w:t>
+      </w:r>
+    </w:p>
+    <w:p>
+      <w:pPr>
+        <w:rPr>
+          <w:sz w:val="24"/>
+          <w:szCs w:val="24"/>
+        </w:rPr>
+      </w:pPr>
+    </w:p>
+    <w:p>
+      <w:pPr>
+        <w:rPr>
+          <w:sz w:val="24"/>
+          <w:szCs w:val="24"/>
+        </w:rPr>
+      </w:pPr>
+      <w:r>
+        <w:rPr>
+          <w:b/>
+          <w:bCs/>
+          <w:sz w:val="24"/>
+          <w:szCs w:val="24"/>
+        </w:rPr>
+        <w:t>Fields</w:t>
+      </w:r>
+      <w:r>
+        <w:rPr>
+          <w:sz w:val="24"/>
+          <w:szCs w:val="24"/>
+        </w:rPr>
+        <w:t>:</w:t>
+      </w:r>
+    </w:p>
+    <w:p>
+      <w:pPr>
+        <w:rPr>
+          <w:sz w:val="24"/>
+          <w:szCs w:val="24"/>
+        </w:rPr>
+      </w:pPr>
+    </w:p>
+    <w:p>
+      <w:pPr>
+        <w:rPr>
+          <w:sz w:val="24"/>
+          <w:szCs w:val="24"/>
+        </w:rPr>
+      </w:pPr>
+      <w:r>
+        <w:rPr>
+          <w:sz w:val="24"/>
+          <w:szCs w:val="24"/>
+        </w:rPr>
+        <w:t>MessageID (INT, PRIMARY KEY): Unique identifier for the message.</w:t>
+      </w:r>
+    </w:p>
+    <w:p>
+      <w:pPr>
+        <w:rPr>
+          <w:sz w:val="24"/>
+          <w:szCs w:val="24"/>
+        </w:rPr>
+      </w:pPr>
+      <w:r>
+        <w:rPr>
+          <w:sz w:val="24"/>
+          <w:szCs w:val="24"/>
+        </w:rPr>
+        <w:t>SenderID (INT, FOREIGN KEY REFERENCES UserProfiles(UserID)): User ID of the sender.</w:t>
+      </w:r>
+    </w:p>
+    <w:p>
+      <w:pPr>
+        <w:rPr>
+          <w:sz w:val="24"/>
+          <w:szCs w:val="24"/>
+        </w:rPr>
+      </w:pPr>
+      <w:r>
+        <w:rPr>
+          <w:sz w:val="24"/>
+          <w:szCs w:val="24"/>
+        </w:rPr>
+        <w:t>ReceiverID (INT, FOREIGN KEY REFERENCES UserProfiles(UserID)): User ID of the receiver.</w:t>
+      </w:r>
+    </w:p>
+    <w:p>
+      <w:pPr>
+        <w:rPr>
+          <w:sz w:val="24"/>
+          <w:szCs w:val="24"/>
+        </w:rPr>
+      </w:pPr>
+      <w:r>
+        <w:rPr>
+          <w:sz w:val="24"/>
+          <w:szCs w:val="24"/>
+        </w:rPr>
+        <w:t>MessageContent (TEXT): Text content of the message.</w:t>
+      </w:r>
+    </w:p>
+    <w:p>
+      <w:pPr>
+        <w:rPr>
+          <w:sz w:val="24"/>
+          <w:szCs w:val="24"/>
+        </w:rPr>
+      </w:pPr>
+      <w:r>
+        <w:rPr>
+          <w:sz w:val="24"/>
+          <w:szCs w:val="24"/>
+        </w:rPr>
+        <w:t>Timestamp (DATETIME): Timestamp of the message sent.</w:t>
+      </w:r>
+    </w:p>
+    <w:p>
+      <w:pPr>
+        <w:rPr>
+          <w:sz w:val="24"/>
+          <w:szCs w:val="24"/>
+        </w:rPr>
+      </w:pPr>
+      <w:r>
+        <w:rPr>
+          <w:sz w:val="24"/>
+          <w:szCs w:val="24"/>
+        </w:rPr>
+        <w:t>ReadStatus (BOOLEAN): Flag indicating if the message is read.</w:t>
+      </w:r>
+    </w:p>
+    <w:p>
+      <w:pPr>
+        <w:rPr>
+          <w:sz w:val="24"/>
+          <w:szCs w:val="24"/>
+        </w:rPr>
+      </w:pPr>
+      <w:r>
+        <w:rPr>
+          <w:sz w:val="24"/>
+          <w:szCs w:val="24"/>
+        </w:rPr>
+        <w:t>Attachments (VARCHAR(255)): URL of any attached media (optional).</w:t>
+      </w:r>
+    </w:p>
+    <w:p>
+      <w:pPr>
+        <w:rPr>
+          <w:sz w:val="24"/>
+          <w:szCs w:val="24"/>
+        </w:rPr>
+      </w:pPr>
+    </w:p>
+    <w:p>
+      <w:pPr>
+        <w:rPr>
+          <w:sz w:val="24"/>
+          <w:szCs w:val="24"/>
+        </w:rPr>
+      </w:pPr>
+      <w:r>
+        <w:rPr>
+          <w:b/>
+          <w:bCs/>
+          <w:sz w:val="24"/>
+          <w:szCs w:val="24"/>
+        </w:rPr>
+        <w:t>Rationale</w:t>
+      </w:r>
+      <w:r>
+        <w:rPr>
+          <w:sz w:val="24"/>
+          <w:szCs w:val="24"/>
+        </w:rPr>
+        <w:t>:</w:t>
+      </w:r>
+    </w:p>
+    <w:p>
+      <w:pPr>
+        <w:rPr>
+          <w:sz w:val="24"/>
+          <w:szCs w:val="24"/>
+        </w:rPr>
+      </w:pPr>
+    </w:p>
+    <w:p>
+      <w:pPr>
+        <w:rPr>
+          <w:sz w:val="24"/>
+          <w:szCs w:val="24"/>
+        </w:rPr>
+      </w:pPr>
+      <w:r>
+        <w:rPr>
+          <w:sz w:val="24"/>
+          <w:szCs w:val="24"/>
+        </w:rPr>
+        <w:t>Many-to-many relationship between Users through Messages table.</w:t>
+      </w:r>
+    </w:p>
+    <w:p>
+      <w:pPr>
+        <w:rPr>
+          <w:sz w:val="24"/>
+          <w:szCs w:val="24"/>
+        </w:rPr>
+      </w:pPr>
+      <w:r>
+        <w:rPr>
+          <w:sz w:val="24"/>
+          <w:szCs w:val="24"/>
+        </w:rPr>
         <w:lastRenderedPageBreak/>
-        <w:t>UserID2 (INT, FOREIGN KEY REFERENCES UserProfiles(UserID)): User ID of the second person.</w:t>
-      </w:r>
-    </w:p>
-    <w:p>
-      <w:pPr>
-        <w:rPr>
-          <w:sz w:val="24"/>
-          <w:szCs w:val="24"/>
-        </w:rPr>
-      </w:pPr>
-      <w:r>
-        <w:rPr>
-          <w:sz w:val="24"/>
-          <w:szCs w:val="24"/>
-        </w:rPr>
-        <w:t>MatchStatus (ENUM('Pending', 'Accepted', 'Declined')): Status of the match (pending, accepted, or declined).</w:t>
-      </w:r>
-    </w:p>
-    <w:p>
-      <w:pPr>
-        <w:rPr>
-          <w:sz w:val="24"/>
-          <w:szCs w:val="24"/>
-        </w:rPr>
-      </w:pPr>
-      <w:r>
-        <w:rPr>
-          <w:sz w:val="24"/>
-          <w:szCs w:val="24"/>
-        </w:rPr>
-        <w:t>MatchDateTime (DATETIME): Timestamp of the match creation.</w:t>
+        <w:t>Indexing on sender/receiver IDs and timestamp for optimized message retrieval.</w:t>
+      </w:r>
+    </w:p>
+    <w:p>
+      <w:pPr>
+        <w:rPr>
+          <w:sz w:val="24"/>
+          <w:szCs w:val="24"/>
+        </w:rPr>
+      </w:pPr>
+      <w:r>
+        <w:rPr>
+          <w:sz w:val="24"/>
+          <w:szCs w:val="24"/>
+        </w:rPr>
+        <w:t>Flag for tracking message read status.</w:t>
+      </w:r>
+    </w:p>
+    <w:p>
+      <w:pPr>
+        <w:rPr>
+          <w:sz w:val="24"/>
+          <w:szCs w:val="24"/>
+        </w:rPr>
+      </w:pPr>
+      <w:r>
+        <w:rPr>
+          <w:sz w:val="24"/>
+          <w:szCs w:val="24"/>
+        </w:rPr>
+        <w:t>Optional attachment URL for media attachments.</w:t>
+      </w:r>
+    </w:p>
+    <w:p>
+      <w:pPr>
+        <w:rPr>
+          <w:sz w:val="24"/>
+          <w:szCs w:val="24"/>
+        </w:rPr>
+      </w:pPr>
+    </w:p>
+    <w:p>
+      <w:pPr>
+        <w:rPr>
+          <w:b/>
+          <w:bCs/>
+          <w:sz w:val="24"/>
+          <w:szCs w:val="24"/>
+        </w:rPr>
+      </w:pPr>
+      <w:r>
+        <w:rPr>
+          <w:b/>
+          <w:bCs/>
+          <w:sz w:val="24"/>
+          <w:szCs w:val="24"/>
+        </w:rPr>
+        <w:t>5. Likes/Dislikes</w:t>
+      </w:r>
+    </w:p>
+    <w:p>
+      <w:pPr>
+        <w:rPr>
+          <w:sz w:val="24"/>
+          <w:szCs w:val="24"/>
+        </w:rPr>
+      </w:pPr>
+      <w:r>
+        <w:rPr>
+          <w:b/>
+          <w:bCs/>
+          <w:sz w:val="24"/>
+          <w:szCs w:val="24"/>
+        </w:rPr>
+        <w:t>Table</w:t>
+      </w:r>
+      <w:r>
+        <w:rPr>
+          <w:sz w:val="24"/>
+          <w:szCs w:val="24"/>
+        </w:rPr>
+        <w:t>: LikesDislikes</w:t>
+      </w:r>
+    </w:p>
+    <w:p>
+      <w:pPr>
+        <w:rPr>
+          <w:sz w:val="24"/>
+          <w:szCs w:val="24"/>
+        </w:rPr>
+      </w:pPr>
+    </w:p>
+    <w:p>
+      <w:pPr>
+        <w:rPr>
+          <w:sz w:val="24"/>
+          <w:szCs w:val="24"/>
+        </w:rPr>
+      </w:pPr>
+      <w:r>
+        <w:rPr>
+          <w:b/>
+          <w:bCs/>
+          <w:sz w:val="24"/>
+          <w:szCs w:val="24"/>
+        </w:rPr>
+        <w:t>Fields</w:t>
+      </w:r>
+      <w:r>
+        <w:rPr>
+          <w:sz w:val="24"/>
+          <w:szCs w:val="24"/>
+        </w:rPr>
+        <w:t>:</w:t>
+      </w:r>
+    </w:p>
+    <w:p>
+      <w:pPr>
+        <w:rPr>
+          <w:sz w:val="24"/>
+          <w:szCs w:val="24"/>
+        </w:rPr>
+      </w:pPr>
+    </w:p>
+    <w:p>
+      <w:pPr>
+        <w:rPr>
+          <w:sz w:val="24"/>
+          <w:szCs w:val="24"/>
+        </w:rPr>
+      </w:pPr>
+      <w:r>
+        <w:rPr>
+          <w:sz w:val="24"/>
+          <w:szCs w:val="24"/>
+        </w:rPr>
+        <w:t>LikeID (INT, PRIMARY KEY): Unique identifier for the like/dislike action.</w:t>
+      </w:r>
+    </w:p>
+    <w:p>
+      <w:pPr>
+        <w:rPr>
+          <w:sz w:val="24"/>
+          <w:szCs w:val="24"/>
+        </w:rPr>
+      </w:pPr>
+      <w:r>
+        <w:rPr>
+          <w:sz w:val="24"/>
+          <w:szCs w:val="24"/>
+        </w:rPr>
+        <w:t>LikerID (INT, FOREIGN KEY REFERENCES UserProfiles(UserID)): User ID of the liking person.</w:t>
+      </w:r>
+    </w:p>
+    <w:p>
+      <w:pPr>
+        <w:rPr>
+          <w:sz w:val="24"/>
+          <w:szCs w:val="24"/>
+        </w:rPr>
+      </w:pPr>
+      <w:r>
+        <w:rPr>
+          <w:sz w:val="24"/>
+          <w:szCs w:val="24"/>
+        </w:rPr>
+        <w:t>LikedUserID (INT, FOREIGN KEY REFERENCES UserProfiles(UserID)): User ID of the liked/disliked person.</w:t>
+      </w:r>
+    </w:p>
+    <w:p>
+      <w:pPr>
+        <w:rPr>
+          <w:sz w:val="24"/>
+          <w:szCs w:val="24"/>
+        </w:rPr>
+      </w:pPr>
+      <w:r>
+        <w:rPr>
+          <w:sz w:val="24"/>
+          <w:szCs w:val="24"/>
+        </w:rPr>
+        <w:t>LikeStatus (ENUM('Like', 'Dislike')): Type of action (like or dislike).</w:t>
+      </w:r>
+    </w:p>
+    <w:p>
+      <w:pPr>
+        <w:rPr>
+          <w:sz w:val="24"/>
+          <w:szCs w:val="24"/>
+        </w:rPr>
+      </w:pPr>
+      <w:r>
+        <w:rPr>
+          <w:sz w:val="24"/>
+          <w:szCs w:val="24"/>
+        </w:rPr>
+        <w:t>Timestamp (DATETIME): Timestamp of the like/dislike action.</w:t>
       </w:r>
     </w:p>
     <w:p>
@@ -951,95 +1544,151 @@
           <w:sz w:val="24"/>
           <w:szCs w:val="24"/>
         </w:rPr>
-        <w:t>Many-to-many relationship between Users through Matches table.</w:t>
-      </w:r>
-    </w:p>
-    <w:p>
-      <w:pPr>
-        <w:rPr>
-          <w:sz w:val="24"/>
-          <w:szCs w:val="24"/>
-        </w:rPr>
-      </w:pPr>
-      <w:r>
-        <w:rPr>
-          <w:sz w:val="24"/>
-          <w:szCs w:val="24"/>
-        </w:rPr>
-        <w:t>Efficient indexing on user IDs for quick retrieval of matches.</w:t>
-      </w:r>
-    </w:p>
-    <w:p>
-      <w:pPr>
-        <w:rPr>
-          <w:sz w:val="24"/>
-          <w:szCs w:val="24"/>
-        </w:rPr>
-      </w:pPr>
-      <w:r>
-        <w:rPr>
-          <w:sz w:val="24"/>
-          <w:szCs w:val="24"/>
-        </w:rPr>
-        <w:t>Status for tracking match progress.</w:t>
-      </w:r>
-    </w:p>
-    <w:p>
-      <w:pPr>
-        <w:rPr>
-          <w:sz w:val="24"/>
-          <w:szCs w:val="24"/>
-        </w:rPr>
-      </w:pPr>
-      <w:r>
-        <w:rPr>
-          <w:sz w:val="24"/>
-          <w:szCs w:val="24"/>
-        </w:rPr>
-        <w:t>Timestamp for recording match creation time.</w:t>
-      </w:r>
-    </w:p>
-    <w:p>
-      <w:pPr>
-        <w:rPr>
-          <w:sz w:val="24"/>
-          <w:szCs w:val="24"/>
-        </w:rPr>
-      </w:pPr>
-    </w:p>
-    <w:p>
-      <w:pPr>
-        <w:rPr>
-          <w:b/>
-          <w:bCs/>
-          <w:sz w:val="24"/>
-          <w:szCs w:val="24"/>
-        </w:rPr>
-      </w:pPr>
-      <w:r>
-        <w:rPr>
-          <w:b/>
-          <w:bCs/>
-          <w:sz w:val="24"/>
-          <w:szCs w:val="24"/>
-        </w:rPr>
-        <w:t>4. Messages</w:t>
-      </w:r>
-    </w:p>
-    <w:p>
-      <w:pPr>
-        <w:rPr>
-          <w:sz w:val="24"/>
-          <w:szCs w:val="24"/>
-        </w:rPr>
-      </w:pPr>
-      <w:r>
-        <w:rPr>
-          <w:b/>
-          <w:bCs/>
-          <w:sz w:val="24"/>
-          <w:szCs w:val="24"/>
-        </w:rPr>
+        <w:t>One-to-many relationship between Users and Likes tables (a user can like/dislike many profiles).</w:t>
+      </w:r>
+    </w:p>
+    <w:p>
+      <w:pPr>
+        <w:rPr>
+          <w:sz w:val="24"/>
+          <w:szCs w:val="24"/>
+        </w:rPr>
+      </w:pPr>
+      <w:r>
+        <w:rPr>
+          <w:sz w:val="24"/>
+          <w:szCs w:val="24"/>
+        </w:rPr>
+        <w:t>Foreign keys ensure data integrity.</w:t>
+      </w:r>
+    </w:p>
+    <w:p>
+      <w:pPr>
+        <w:rPr>
+          <w:sz w:val="24"/>
+          <w:szCs w:val="24"/>
+        </w:rPr>
+      </w:pPr>
+      <w:r>
+        <w:rPr>
+          <w:sz w:val="24"/>
+          <w:szCs w:val="24"/>
+        </w:rPr>
+        <w:t>Separate like_status for clear indication of user preference.</w:t>
+      </w:r>
+    </w:p>
+    <w:p>
+      <w:pPr>
+        <w:rPr>
+          <w:sz w:val="24"/>
+          <w:szCs w:val="24"/>
+        </w:rPr>
+      </w:pPr>
+      <w:r>
+        <w:rPr>
+          <w:sz w:val="24"/>
+          <w:szCs w:val="24"/>
+        </w:rPr>
+        <w:t>Timestamp for tracking like/dislike activity.</w:t>
+      </w:r>
+    </w:p>
+    <w:p>
+      <w:pPr>
+        <w:rPr>
+          <w:sz w:val="24"/>
+          <w:szCs w:val="24"/>
+        </w:rPr>
+      </w:pPr>
+    </w:p>
+    <w:p>
+      <w:pPr>
+        <w:rPr>
+          <w:sz w:val="24"/>
+          <w:szCs w:val="24"/>
+        </w:rPr>
+      </w:pPr>
+      <w:r>
+        <w:rPr>
+          <w:b/>
+          <w:bCs/>
+          <w:sz w:val="24"/>
+          <w:szCs w:val="24"/>
+        </w:rPr>
+        <w:t>Constraints</w:t>
+      </w:r>
+      <w:r>
+        <w:rPr>
+          <w:sz w:val="24"/>
+          <w:szCs w:val="24"/>
+        </w:rPr>
+        <w:t>:</w:t>
+      </w:r>
+    </w:p>
+    <w:p>
+      <w:pPr>
+        <w:rPr>
+          <w:sz w:val="24"/>
+          <w:szCs w:val="24"/>
+        </w:rPr>
+      </w:pPr>
+    </w:p>
+    <w:p>
+      <w:pPr>
+        <w:rPr>
+          <w:sz w:val="24"/>
+          <w:szCs w:val="24"/>
+        </w:rPr>
+      </w:pPr>
+      <w:r>
+        <w:rPr>
+          <w:sz w:val="24"/>
+          <w:szCs w:val="24"/>
+        </w:rPr>
+        <w:t>UNIQUE (LikerID, LikedUserID): This unique constraint prevents duplicate likes/dislikes from the same user on the same profile.</w:t>
+      </w:r>
+    </w:p>
+    <w:p>
+      <w:pPr>
+        <w:rPr>
+          <w:sz w:val="24"/>
+          <w:szCs w:val="24"/>
+        </w:rPr>
+      </w:pPr>
+    </w:p>
+    <w:p>
+      <w:pPr>
+        <w:rPr>
+          <w:b/>
+          <w:bCs/>
+          <w:sz w:val="24"/>
+          <w:szCs w:val="24"/>
+        </w:rPr>
+      </w:pPr>
+      <w:r>
+        <w:rPr>
+          <w:b/>
+          <w:bCs/>
+          <w:sz w:val="24"/>
+          <w:szCs w:val="24"/>
+        </w:rPr>
+        <w:t>6. Reporting and Moderation (Optional)</w:t>
+      </w:r>
+    </w:p>
+    <w:p>
+      <w:pPr>
+        <w:rPr>
+          <w:sz w:val="24"/>
+          <w:szCs w:val="24"/>
+        </w:rPr>
+      </w:pPr>
+      <w:r>
+        <w:rPr>
+          <w:b/>
+          <w:bCs/>
+          <w:sz w:val="24"/>
+          <w:szCs w:val="24"/>
+        </w:rPr>
+        <w:lastRenderedPageBreak/>
         <w:t>Table</w:t>
       </w:r>
       <w:r>
@@ -1047,7 +1696,7 @@
           <w:sz w:val="24"/>
           <w:szCs w:val="24"/>
         </w:rPr>
-        <w:t>: Messages</w:t>
+        <w:t>: Reports</w:t>
       </w:r>
     </w:p>
     <w:p>
@@ -1102,97 +1751,97 @@
           <w:sz w:val="24"/>
           <w:szCs w:val="24"/>
         </w:rPr>
-        <w:t>MessageID (INT, PRIMARY KEY): Unique identifier for the message.</w:t>
-      </w:r>
-    </w:p>
-    <w:p>
-      <w:pPr>
-        <w:rPr>
-          <w:sz w:val="24"/>
-          <w:szCs w:val="24"/>
-        </w:rPr>
-      </w:pPr>
-      <w:r>
-        <w:rPr>
-          <w:sz w:val="24"/>
-          <w:szCs w:val="24"/>
-        </w:rPr>
-        <w:t>SenderID (INT, FOREIGN KEY REFERENCES UserProfiles(UserID)): User ID of the sender.</w:t>
-      </w:r>
-    </w:p>
-    <w:p>
-      <w:pPr>
-        <w:rPr>
-          <w:sz w:val="24"/>
-          <w:szCs w:val="24"/>
-        </w:rPr>
-      </w:pPr>
-      <w:r>
-        <w:rPr>
-          <w:sz w:val="24"/>
-          <w:szCs w:val="24"/>
-        </w:rPr>
-        <w:t>ReceiverID (INT, FOREIGN KEY REFERENCES UserProfiles(UserID)): User ID of the receiver.</w:t>
-      </w:r>
-    </w:p>
-    <w:p>
-      <w:pPr>
-        <w:rPr>
-          <w:sz w:val="24"/>
-          <w:szCs w:val="24"/>
-        </w:rPr>
-      </w:pPr>
-      <w:r>
-        <w:rPr>
-          <w:sz w:val="24"/>
-          <w:szCs w:val="24"/>
-        </w:rPr>
-        <w:t>MessageContent (TEXT): Text content of the message.</w:t>
-      </w:r>
-    </w:p>
-    <w:p>
-      <w:pPr>
-        <w:rPr>
-          <w:sz w:val="24"/>
-          <w:szCs w:val="24"/>
-        </w:rPr>
-      </w:pPr>
-      <w:r>
-        <w:rPr>
-          <w:sz w:val="24"/>
-          <w:szCs w:val="24"/>
-        </w:rPr>
-        <w:t>Timestamp (DATETIME): Timestamp of the message sent.</w:t>
-      </w:r>
-    </w:p>
-    <w:p>
-      <w:pPr>
-        <w:rPr>
-          <w:sz w:val="24"/>
-          <w:szCs w:val="24"/>
-        </w:rPr>
-      </w:pPr>
-      <w:r>
-        <w:rPr>
-          <w:sz w:val="24"/>
-          <w:szCs w:val="24"/>
-        </w:rPr>
-        <w:t>ReadStatus (BOOLEAN): Flag indicating if the message is read.</w:t>
-      </w:r>
-    </w:p>
-    <w:p>
-      <w:pPr>
-        <w:rPr>
-          <w:sz w:val="24"/>
-          <w:szCs w:val="24"/>
-        </w:rPr>
-      </w:pPr>
-      <w:r>
-        <w:rPr>
-          <w:sz w:val="24"/>
-          <w:szCs w:val="24"/>
-        </w:rPr>
-        <w:t>Attachments (VARCHAR(255)): URL of any attached media (optional).</w:t>
+        <w:t>ReportID (INT, PRIMARY KEY): Unique identifier for the report.</w:t>
+      </w:r>
+    </w:p>
+    <w:p>
+      <w:pPr>
+        <w:rPr>
+          <w:sz w:val="24"/>
+          <w:szCs w:val="24"/>
+        </w:rPr>
+      </w:pPr>
+      <w:r>
+        <w:rPr>
+          <w:sz w:val="24"/>
+          <w:szCs w:val="24"/>
+        </w:rPr>
+        <w:t>ReporterID (INT, FOREIGN KEY REFERENCES UserProfiles(UserID)): User ID of the reporter.</w:t>
+      </w:r>
+    </w:p>
+    <w:p>
+      <w:pPr>
+        <w:rPr>
+          <w:sz w:val="24"/>
+          <w:szCs w:val="24"/>
+        </w:rPr>
+      </w:pPr>
+      <w:r>
+        <w:rPr>
+          <w:sz w:val="24"/>
+          <w:szCs w:val="24"/>
+        </w:rPr>
+        <w:t>ReportedUserID (INT, FOREIGN KEY REFERENCES UserProfiles(UserID)): User ID of the reported profile.</w:t>
+      </w:r>
+    </w:p>
+    <w:p>
+      <w:pPr>
+        <w:rPr>
+          <w:sz w:val="24"/>
+          <w:szCs w:val="24"/>
+        </w:rPr>
+      </w:pPr>
+      <w:r>
+        <w:rPr>
+          <w:sz w:val="24"/>
+          <w:szCs w:val="24"/>
+        </w:rPr>
+        <w:t>ReportedMessageID (INT, FOREIGN KEY REFERENCES Messages(MessageID)): ID of the reported message (optional).</w:t>
+      </w:r>
+    </w:p>
+    <w:p>
+      <w:pPr>
+        <w:rPr>
+          <w:sz w:val="24"/>
+          <w:szCs w:val="24"/>
+        </w:rPr>
+      </w:pPr>
+      <w:r>
+        <w:rPr>
+          <w:sz w:val="24"/>
+          <w:szCs w:val="24"/>
+        </w:rPr>
+        <w:t>ReportReason (TEXT): Reason for reporting the user/message.</w:t>
+      </w:r>
+    </w:p>
+    <w:p>
+      <w:pPr>
+        <w:rPr>
+          <w:sz w:val="24"/>
+          <w:szCs w:val="24"/>
+        </w:rPr>
+      </w:pPr>
+      <w:r>
+        <w:rPr>
+          <w:sz w:val="24"/>
+          <w:szCs w:val="24"/>
+        </w:rPr>
+        <w:t>Timestamp (DATETIME): Timestamp of the report creation.</w:t>
+      </w:r>
+    </w:p>
+    <w:p>
+      <w:pPr>
+        <w:rPr>
+          <w:sz w:val="24"/>
+          <w:szCs w:val="24"/>
+        </w:rPr>
+      </w:pPr>
+      <w:r>
+        <w:rPr>
+          <w:sz w:val="24"/>
+          <w:szCs w:val="24"/>
+        </w:rPr>
+        <w:t>ModerationAction (ENUM('Pending', 'Warning', 'Suspension')): Moderation action taken (pending, warning, or suspension).</w:t>
       </w:r>
     </w:p>
     <w:p>
@@ -1247,625 +1896,6 @@
           <w:sz w:val="24"/>
           <w:szCs w:val="24"/>
         </w:rPr>
-        <w:t>Many-to-many relationship between Users through Messages table.</w:t>
-      </w:r>
-    </w:p>
-    <w:p>
-      <w:pPr>
-        <w:rPr>
-          <w:sz w:val="24"/>
-          <w:szCs w:val="24"/>
-        </w:rPr>
-      </w:pPr>
-      <w:r>
-        <w:rPr>
-          <w:sz w:val="24"/>
-          <w:szCs w:val="24"/>
-        </w:rPr>
-        <w:t>Indexing on sender/receiver IDs and timestamp for optimized message retrieval.</w:t>
-      </w:r>
-    </w:p>
-    <w:p>
-      <w:pPr>
-        <w:rPr>
-          <w:sz w:val="24"/>
-          <w:szCs w:val="24"/>
-        </w:rPr>
-      </w:pPr>
-      <w:r>
-        <w:rPr>
-          <w:sz w:val="24"/>
-          <w:szCs w:val="24"/>
-        </w:rPr>
-        <w:t>Flag for tracking message read status.</w:t>
-      </w:r>
-    </w:p>
-    <w:p>
-      <w:pPr>
-        <w:rPr>
-          <w:sz w:val="24"/>
-          <w:szCs w:val="24"/>
-        </w:rPr>
-      </w:pPr>
-      <w:r>
-        <w:rPr>
-          <w:sz w:val="24"/>
-          <w:szCs w:val="24"/>
-        </w:rPr>
-        <w:lastRenderedPageBreak/>
-        <w:t>Optional attachment URL for media attachments.</w:t>
-      </w:r>
-    </w:p>
-    <w:p>
-      <w:pPr>
-        <w:rPr>
-          <w:sz w:val="24"/>
-          <w:szCs w:val="24"/>
-        </w:rPr>
-      </w:pPr>
-    </w:p>
-    <w:p>
-      <w:pPr>
-        <w:rPr>
-          <w:b/>
-          <w:bCs/>
-          <w:sz w:val="24"/>
-          <w:szCs w:val="24"/>
-        </w:rPr>
-      </w:pPr>
-      <w:r>
-        <w:rPr>
-          <w:b/>
-          <w:bCs/>
-          <w:sz w:val="24"/>
-          <w:szCs w:val="24"/>
-        </w:rPr>
-        <w:t>5. Likes/Dislikes</w:t>
-      </w:r>
-    </w:p>
-    <w:p>
-      <w:pPr>
-        <w:rPr>
-          <w:sz w:val="24"/>
-          <w:szCs w:val="24"/>
-        </w:rPr>
-      </w:pPr>
-      <w:r>
-        <w:rPr>
-          <w:b/>
-          <w:bCs/>
-          <w:sz w:val="24"/>
-          <w:szCs w:val="24"/>
-        </w:rPr>
-        <w:t>Table</w:t>
-      </w:r>
-      <w:r>
-        <w:rPr>
-          <w:sz w:val="24"/>
-          <w:szCs w:val="24"/>
-        </w:rPr>
-        <w:t>: LikesDislikes</w:t>
-      </w:r>
-    </w:p>
-    <w:p>
-      <w:pPr>
-        <w:rPr>
-          <w:sz w:val="24"/>
-          <w:szCs w:val="24"/>
-        </w:rPr>
-      </w:pPr>
-    </w:p>
-    <w:p>
-      <w:pPr>
-        <w:rPr>
-          <w:sz w:val="24"/>
-          <w:szCs w:val="24"/>
-        </w:rPr>
-      </w:pPr>
-      <w:r>
-        <w:rPr>
-          <w:b/>
-          <w:bCs/>
-          <w:sz w:val="24"/>
-          <w:szCs w:val="24"/>
-        </w:rPr>
-        <w:t>Fields</w:t>
-      </w:r>
-      <w:r>
-        <w:rPr>
-          <w:sz w:val="24"/>
-          <w:szCs w:val="24"/>
-        </w:rPr>
-        <w:t>:</w:t>
-      </w:r>
-    </w:p>
-    <w:p>
-      <w:pPr>
-        <w:rPr>
-          <w:sz w:val="24"/>
-          <w:szCs w:val="24"/>
-        </w:rPr>
-      </w:pPr>
-    </w:p>
-    <w:p>
-      <w:pPr>
-        <w:rPr>
-          <w:sz w:val="24"/>
-          <w:szCs w:val="24"/>
-        </w:rPr>
-      </w:pPr>
-      <w:r>
-        <w:rPr>
-          <w:sz w:val="24"/>
-          <w:szCs w:val="24"/>
-        </w:rPr>
-        <w:t>LikeID (INT, PRIMARY KEY): Unique identifier for the like/dislike action.</w:t>
-      </w:r>
-    </w:p>
-    <w:p>
-      <w:pPr>
-        <w:rPr>
-          <w:sz w:val="24"/>
-          <w:szCs w:val="24"/>
-        </w:rPr>
-      </w:pPr>
-      <w:r>
-        <w:rPr>
-          <w:sz w:val="24"/>
-          <w:szCs w:val="24"/>
-        </w:rPr>
-        <w:t>LikerID (INT, FOREIGN KEY REFERENCES UserProfiles(UserID)): User ID of the liking person.</w:t>
-      </w:r>
-    </w:p>
-    <w:p>
-      <w:pPr>
-        <w:rPr>
-          <w:sz w:val="24"/>
-          <w:szCs w:val="24"/>
-        </w:rPr>
-      </w:pPr>
-      <w:r>
-        <w:rPr>
-          <w:sz w:val="24"/>
-          <w:szCs w:val="24"/>
-        </w:rPr>
-        <w:t>LikedUserID (INT, FOREIGN KEY REFERENCES UserProfiles(UserID)): User ID of the liked/disliked person.</w:t>
-      </w:r>
-    </w:p>
-    <w:p>
-      <w:pPr>
-        <w:rPr>
-          <w:sz w:val="24"/>
-          <w:szCs w:val="24"/>
-        </w:rPr>
-      </w:pPr>
-      <w:r>
-        <w:rPr>
-          <w:sz w:val="24"/>
-          <w:szCs w:val="24"/>
-        </w:rPr>
-        <w:t>LikeStatus (ENUM('Like', 'Dislike')): Type of action (like or dislike).</w:t>
-      </w:r>
-    </w:p>
-    <w:p>
-      <w:pPr>
-        <w:rPr>
-          <w:sz w:val="24"/>
-          <w:szCs w:val="24"/>
-        </w:rPr>
-      </w:pPr>
-      <w:r>
-        <w:rPr>
-          <w:sz w:val="24"/>
-          <w:szCs w:val="24"/>
-        </w:rPr>
-        <w:t>Timestamp (DATETIME): Timestamp of the like/dislike action.</w:t>
-      </w:r>
-    </w:p>
-    <w:p>
-      <w:pPr>
-        <w:rPr>
-          <w:sz w:val="24"/>
-          <w:szCs w:val="24"/>
-        </w:rPr>
-      </w:pPr>
-    </w:p>
-    <w:p>
-      <w:pPr>
-        <w:rPr>
-          <w:sz w:val="24"/>
-          <w:szCs w:val="24"/>
-        </w:rPr>
-      </w:pPr>
-      <w:r>
-        <w:rPr>
-          <w:b/>
-          <w:bCs/>
-          <w:sz w:val="24"/>
-          <w:szCs w:val="24"/>
-        </w:rPr>
-        <w:t>Rationale</w:t>
-      </w:r>
-      <w:r>
-        <w:rPr>
-          <w:sz w:val="24"/>
-          <w:szCs w:val="24"/>
-        </w:rPr>
-        <w:t>:</w:t>
-      </w:r>
-    </w:p>
-    <w:p>
-      <w:pPr>
-        <w:rPr>
-          <w:sz w:val="24"/>
-          <w:szCs w:val="24"/>
-        </w:rPr>
-      </w:pPr>
-    </w:p>
-    <w:p>
-      <w:pPr>
-        <w:rPr>
-          <w:sz w:val="24"/>
-          <w:szCs w:val="24"/>
-        </w:rPr>
-      </w:pPr>
-      <w:r>
-        <w:rPr>
-          <w:sz w:val="24"/>
-          <w:szCs w:val="24"/>
-        </w:rPr>
-        <w:t>One-to-many relationship between Users and Likes tables (a user can like/dislike many profiles).</w:t>
-      </w:r>
-    </w:p>
-    <w:p>
-      <w:pPr>
-        <w:rPr>
-          <w:sz w:val="24"/>
-          <w:szCs w:val="24"/>
-        </w:rPr>
-      </w:pPr>
-      <w:r>
-        <w:rPr>
-          <w:sz w:val="24"/>
-          <w:szCs w:val="24"/>
-        </w:rPr>
-        <w:t>Foreign keys ensure data integrity.</w:t>
-      </w:r>
-    </w:p>
-    <w:p>
-      <w:pPr>
-        <w:rPr>
-          <w:sz w:val="24"/>
-          <w:szCs w:val="24"/>
-        </w:rPr>
-      </w:pPr>
-      <w:r>
-        <w:rPr>
-          <w:sz w:val="24"/>
-          <w:szCs w:val="24"/>
-        </w:rPr>
-        <w:t>Separate like_status for clear indication of user preference.</w:t>
-      </w:r>
-    </w:p>
-    <w:p>
-      <w:pPr>
-        <w:rPr>
-          <w:sz w:val="24"/>
-          <w:szCs w:val="24"/>
-        </w:rPr>
-      </w:pPr>
-      <w:r>
-        <w:rPr>
-          <w:sz w:val="24"/>
-          <w:szCs w:val="24"/>
-        </w:rPr>
-        <w:t>Timestamp for tracking like/dislike activity.</w:t>
-      </w:r>
-    </w:p>
-    <w:p>
-      <w:pPr>
-        <w:rPr>
-          <w:sz w:val="24"/>
-          <w:szCs w:val="24"/>
-        </w:rPr>
-      </w:pPr>
-    </w:p>
-    <w:p>
-      <w:pPr>
-        <w:rPr>
-          <w:sz w:val="24"/>
-          <w:szCs w:val="24"/>
-        </w:rPr>
-      </w:pPr>
-      <w:r>
-        <w:rPr>
-          <w:b/>
-          <w:bCs/>
-          <w:sz w:val="24"/>
-          <w:szCs w:val="24"/>
-        </w:rPr>
-        <w:t>Constraints</w:t>
-      </w:r>
-      <w:r>
-        <w:rPr>
-          <w:sz w:val="24"/>
-          <w:szCs w:val="24"/>
-        </w:rPr>
-        <w:t>:</w:t>
-      </w:r>
-    </w:p>
-    <w:p>
-      <w:pPr>
-        <w:rPr>
-          <w:sz w:val="24"/>
-          <w:szCs w:val="24"/>
-        </w:rPr>
-      </w:pPr>
-    </w:p>
-    <w:p>
-      <w:pPr>
-        <w:rPr>
-          <w:sz w:val="24"/>
-          <w:szCs w:val="24"/>
-        </w:rPr>
-      </w:pPr>
-      <w:r>
-        <w:rPr>
-          <w:sz w:val="24"/>
-          <w:szCs w:val="24"/>
-        </w:rPr>
-        <w:t>UNIQUE (LikerID, LikedUserID): This unique constraint prevents duplicate likes/dislikes from the same user on the same profile.</w:t>
-      </w:r>
-    </w:p>
-    <w:p>
-      <w:pPr>
-        <w:rPr>
-          <w:sz w:val="24"/>
-          <w:szCs w:val="24"/>
-        </w:rPr>
-      </w:pPr>
-    </w:p>
-    <w:p>
-      <w:pPr>
-        <w:rPr>
-          <w:b/>
-          <w:bCs/>
-          <w:sz w:val="24"/>
-          <w:szCs w:val="24"/>
-        </w:rPr>
-      </w:pPr>
-      <w:r>
-        <w:rPr>
-          <w:b/>
-          <w:bCs/>
-          <w:sz w:val="24"/>
-          <w:szCs w:val="24"/>
-        </w:rPr>
-        <w:t>6. Reporting and Moderation (Optional)</w:t>
-      </w:r>
-    </w:p>
-    <w:p>
-      <w:pPr>
-        <w:rPr>
-          <w:sz w:val="24"/>
-          <w:szCs w:val="24"/>
-        </w:rPr>
-      </w:pPr>
-      <w:r>
-        <w:rPr>
-          <w:b/>
-          <w:bCs/>
-          <w:sz w:val="24"/>
-          <w:szCs w:val="24"/>
-        </w:rPr>
-        <w:t>Table</w:t>
-      </w:r>
-      <w:r>
-        <w:rPr>
-          <w:sz w:val="24"/>
-          <w:szCs w:val="24"/>
-        </w:rPr>
-        <w:t>: Reports</w:t>
-      </w:r>
-    </w:p>
-    <w:p>
-      <w:pPr>
-        <w:rPr>
-          <w:sz w:val="24"/>
-          <w:szCs w:val="24"/>
-        </w:rPr>
-      </w:pPr>
-    </w:p>
-    <w:p>
-      <w:pPr>
-        <w:rPr>
-          <w:sz w:val="24"/>
-          <w:szCs w:val="24"/>
-        </w:rPr>
-      </w:pPr>
-      <w:r>
-        <w:rPr>
-          <w:b/>
-          <w:bCs/>
-          <w:sz w:val="24"/>
-          <w:szCs w:val="24"/>
-        </w:rPr>
-        <w:lastRenderedPageBreak/>
-        <w:t>Fields</w:t>
-      </w:r>
-      <w:r>
-        <w:rPr>
-          <w:sz w:val="24"/>
-          <w:szCs w:val="24"/>
-        </w:rPr>
-        <w:t>:</w:t>
-      </w:r>
-    </w:p>
-    <w:p>
-      <w:pPr>
-        <w:rPr>
-          <w:sz w:val="24"/>
-          <w:szCs w:val="24"/>
-        </w:rPr>
-      </w:pPr>
-    </w:p>
-    <w:p>
-      <w:pPr>
-        <w:rPr>
-          <w:sz w:val="24"/>
-          <w:szCs w:val="24"/>
-        </w:rPr>
-      </w:pPr>
-      <w:r>
-        <w:rPr>
-          <w:sz w:val="24"/>
-          <w:szCs w:val="24"/>
-        </w:rPr>
-        <w:t>ReportID (INT, PRIMARY KEY): Unique identifier for the report.</w:t>
-      </w:r>
-    </w:p>
-    <w:p>
-      <w:pPr>
-        <w:rPr>
-          <w:sz w:val="24"/>
-          <w:szCs w:val="24"/>
-        </w:rPr>
-      </w:pPr>
-      <w:r>
-        <w:rPr>
-          <w:sz w:val="24"/>
-          <w:szCs w:val="24"/>
-        </w:rPr>
-        <w:t>ReporterID (INT, FOREIGN KEY REFERENCES UserProfiles(UserID)): User ID of the reporter.</w:t>
-      </w:r>
-    </w:p>
-    <w:p>
-      <w:pPr>
-        <w:rPr>
-          <w:sz w:val="24"/>
-          <w:szCs w:val="24"/>
-        </w:rPr>
-      </w:pPr>
-      <w:r>
-        <w:rPr>
-          <w:sz w:val="24"/>
-          <w:szCs w:val="24"/>
-        </w:rPr>
-        <w:t>ReportedUserID (INT, FOREIGN KEY REFERENCES UserProfiles(UserID)): User ID of the reported profile.</w:t>
-      </w:r>
-    </w:p>
-    <w:p>
-      <w:pPr>
-        <w:rPr>
-          <w:sz w:val="24"/>
-          <w:szCs w:val="24"/>
-        </w:rPr>
-      </w:pPr>
-      <w:r>
-        <w:rPr>
-          <w:sz w:val="24"/>
-          <w:szCs w:val="24"/>
-        </w:rPr>
-        <w:t>ReportedMessageID (INT, FOREIGN KEY REFERENCES Messages(MessageID)): ID of the reported message (optional).</w:t>
-      </w:r>
-    </w:p>
-    <w:p>
-      <w:pPr>
-        <w:rPr>
-          <w:sz w:val="24"/>
-          <w:szCs w:val="24"/>
-        </w:rPr>
-      </w:pPr>
-      <w:r>
-        <w:rPr>
-          <w:sz w:val="24"/>
-          <w:szCs w:val="24"/>
-        </w:rPr>
-        <w:t>ReportReason (TEXT): Reason for reporting the user/message.</w:t>
-      </w:r>
-    </w:p>
-    <w:p>
-      <w:pPr>
-        <w:rPr>
-          <w:sz w:val="24"/>
-          <w:szCs w:val="24"/>
-        </w:rPr>
-      </w:pPr>
-      <w:r>
-        <w:rPr>
-          <w:sz w:val="24"/>
-          <w:szCs w:val="24"/>
-        </w:rPr>
-        <w:t>Timestamp (DATETIME): Timestamp of the report creation.</w:t>
-      </w:r>
-    </w:p>
-    <w:p>
-      <w:pPr>
-        <w:rPr>
-          <w:sz w:val="24"/>
-          <w:szCs w:val="24"/>
-        </w:rPr>
-      </w:pPr>
-      <w:r>
-        <w:rPr>
-          <w:sz w:val="24"/>
-          <w:szCs w:val="24"/>
-        </w:rPr>
-        <w:t>ModerationAction (ENUM('Pending', 'Warning', 'Suspension')): Moderation action taken (pending, warning, or suspension).</w:t>
-      </w:r>
-    </w:p>
-    <w:p>
-      <w:pPr>
-        <w:rPr>
-          <w:sz w:val="24"/>
-          <w:szCs w:val="24"/>
-        </w:rPr>
-      </w:pPr>
-    </w:p>
-    <w:p>
-      <w:pPr>
-        <w:rPr>
-          <w:sz w:val="24"/>
-          <w:szCs w:val="24"/>
-        </w:rPr>
-      </w:pPr>
-      <w:r>
-        <w:rPr>
-          <w:b/>
-          <w:bCs/>
-          <w:sz w:val="24"/>
-          <w:szCs w:val="24"/>
-        </w:rPr>
-        <w:t>Rationale</w:t>
-      </w:r>
-      <w:r>
-        <w:rPr>
-          <w:sz w:val="24"/>
-          <w:szCs w:val="24"/>
-        </w:rPr>
-        <w:t>:</w:t>
-      </w:r>
-    </w:p>
-    <w:p>
-      <w:pPr>
-        <w:rPr>
-          <w:sz w:val="24"/>
-          <w:szCs w:val="24"/>
-        </w:rPr>
-      </w:pPr>
-    </w:p>
-    <w:p>
-      <w:pPr>
-        <w:rPr>
-          <w:sz w:val="24"/>
-          <w:szCs w:val="24"/>
-        </w:rPr>
-      </w:pPr>
-      <w:r>
-        <w:rPr>
-          <w:sz w:val="24"/>
-          <w:szCs w:val="24"/>
-        </w:rPr>
         <w:t>Optional tables for reporting and moderation functionalities.</w:t>
       </w:r>
     </w:p>
@@ -2021,37 +2051,6 @@
           <w:szCs w:val="24"/>
         </w:rPr>
         <w:t>: Indexing on relevant fields like UserID, location(Latitude, Longitude), timestamps facilitates fast facilitates fast retrieval of data for functionalities like searching for matches, displaying profiles, and managing messages.</w:t>
-      </w:r>
-    </w:p>
-    <w:p>
-      <w:pPr>
-        <w:rPr>
-          <w:sz w:val="24"/>
-          <w:szCs w:val="24"/>
-        </w:rPr>
-      </w:pPr>
-      <w:r>
-        <w:rPr>
-          <w:sz w:val="24"/>
-          <w:szCs w:val="24"/>
-        </w:rPr>
-        <w:t xml:space="preserve">* </w:t>
-      </w:r>
-      <w:r>
-        <w:rPr>
-          <w:b/>
-          <w:bCs/>
-          <w:sz w:val="24"/>
-          <w:szCs w:val="24"/>
-        </w:rPr>
-        <w:t>Scalability</w:t>
-      </w:r>
-      <w:r>
-        <w:rPr>
-          <w:sz w:val="24"/>
-          <w:szCs w:val="24"/>
-        </w:rPr>
-        <w:t>: The schema can handle a large number of users and messages efficiently. However, sharding or partitioning strategies may need to be considered for extremely large datasets.</w:t>
       </w:r>
     </w:p>
     <w:p>
@@ -2076,6 +2075,37 @@
           <w:sz w:val="24"/>
           <w:szCs w:val="24"/>
         </w:rPr>
+        <w:t>Scalability</w:t>
+      </w:r>
+      <w:r>
+        <w:rPr>
+          <w:sz w:val="24"/>
+          <w:szCs w:val="24"/>
+        </w:rPr>
+        <w:t>: The schema can handle a large number of users and messages efficiently. However, sharding or partitioning strategies may need to be considered for extremely large datasets.</w:t>
+      </w:r>
+    </w:p>
+    <w:p>
+      <w:pPr>
+        <w:rPr>
+          <w:sz w:val="24"/>
+          <w:szCs w:val="24"/>
+        </w:rPr>
+      </w:pPr>
+      <w:r>
+        <w:rPr>
+          <w:sz w:val="24"/>
+          <w:szCs w:val="24"/>
+        </w:rPr>
+        <w:t xml:space="preserve">* </w:t>
+      </w:r>
+      <w:r>
+        <w:rPr>
+          <w:b/>
+          <w:bCs/>
+          <w:sz w:val="24"/>
+          <w:szCs w:val="24"/>
+        </w:rPr>
         <w:t>Future Enhancements</w:t>
       </w:r>
       <w:r>
@@ -2197,6 +2227,2114 @@
           <w:szCs w:val="24"/>
         </w:rPr>
         <w:t>With this design, the database can efficiently handle user profiles, preferences, matches, messages, likes/dislikes, and reporting/moderation functionalities for the dating app.</w:t>
+      </w:r>
+    </w:p>
+    <w:p>
+      <w:pPr>
+        <w:rPr>
+          <w:sz w:val="24"/>
+          <w:szCs w:val="24"/>
+        </w:rPr>
+      </w:pPr>
+    </w:p>
+    <w:p>
+      <w:pPr>
+        <w:rPr>
+          <w:sz w:val="24"/>
+          <w:szCs w:val="24"/>
+        </w:rPr>
+      </w:pPr>
+    </w:p>
+    <w:p>
+      <w:pPr>
+        <w:rPr>
+          <w:b/>
+          <w:bCs/>
+          <w:sz w:val="32"/>
+          <w:szCs w:val="32"/>
+          <w:u w:val="single"/>
+        </w:rPr>
+      </w:pPr>
+      <w:r>
+        <w:rPr>
+          <w:b/>
+          <w:bCs/>
+          <w:sz w:val="32"/>
+          <w:szCs w:val="32"/>
+          <w:u w:val="single"/>
+        </w:rPr>
+        <w:t>NoSQL Approach</w:t>
+      </w:r>
+    </w:p>
+    <w:p>
+      <w:pPr>
+        <w:rPr>
+          <w:sz w:val="24"/>
+          <w:szCs w:val="24"/>
+        </w:rPr>
+      </w:pPr>
+    </w:p>
+    <w:p>
+      <w:pPr>
+        <w:rPr>
+          <w:b/>
+          <w:bCs/>
+          <w:sz w:val="24"/>
+          <w:szCs w:val="24"/>
+          <w:u w:val="single"/>
+        </w:rPr>
+      </w:pPr>
+      <w:r>
+        <w:rPr>
+          <w:b/>
+          <w:bCs/>
+          <w:sz w:val="24"/>
+          <w:szCs w:val="24"/>
+          <w:u w:val="single"/>
+        </w:rPr>
+        <w:t>Schema Design</w:t>
+      </w:r>
+    </w:p>
+    <w:p>
+      <w:pPr>
+        <w:rPr>
+          <w:sz w:val="24"/>
+          <w:szCs w:val="24"/>
+        </w:rPr>
+      </w:pPr>
+    </w:p>
+    <w:p>
+      <w:pPr>
+        <w:rPr>
+          <w:sz w:val="24"/>
+          <w:szCs w:val="24"/>
+        </w:rPr>
+      </w:pPr>
+      <w:r>
+        <w:rPr>
+          <w:b/>
+          <w:bCs/>
+          <w:sz w:val="24"/>
+          <w:szCs w:val="24"/>
+          <w:u w:val="single"/>
+        </w:rPr>
+        <w:t>1. User Profiles Table</w:t>
+      </w:r>
+      <w:r>
+        <w:rPr>
+          <w:sz w:val="24"/>
+          <w:szCs w:val="24"/>
+        </w:rPr>
+        <w:t>:</w:t>
+      </w:r>
+    </w:p>
+    <w:p>
+      <w:pPr>
+        <w:rPr>
+          <w:sz w:val="24"/>
+          <w:szCs w:val="24"/>
+        </w:rPr>
+      </w:pPr>
+      <w:r>
+        <w:rPr>
+          <w:sz w:val="24"/>
+          <w:szCs w:val="24"/>
+        </w:rPr>
+        <w:t xml:space="preserve">   - Partition Key: </w:t>
+      </w:r>
+      <w:proofErr w:type="spellStart"/>
+      <w:r>
+        <w:rPr>
+          <w:sz w:val="24"/>
+          <w:szCs w:val="24"/>
+        </w:rPr>
+        <w:t>UserID</w:t>
+      </w:r>
+      <w:proofErr w:type="spellEnd"/>
+      <w:r>
+        <w:rPr>
+          <w:sz w:val="24"/>
+          <w:szCs w:val="24"/>
+        </w:rPr>
+        <w:t xml:space="preserve"> (String)</w:t>
+      </w:r>
+    </w:p>
+    <w:p>
+      <w:pPr>
+        <w:rPr>
+          <w:sz w:val="24"/>
+          <w:szCs w:val="24"/>
+        </w:rPr>
+      </w:pPr>
+      <w:r>
+        <w:rPr>
+          <w:sz w:val="24"/>
+          <w:szCs w:val="24"/>
+        </w:rPr>
+        <w:t xml:space="preserve">   - Attributes:</w:t>
+      </w:r>
+    </w:p>
+    <w:p>
+      <w:pPr>
+        <w:rPr>
+          <w:sz w:val="24"/>
+          <w:szCs w:val="24"/>
+        </w:rPr>
+      </w:pPr>
+      <w:r>
+        <w:rPr>
+          <w:sz w:val="24"/>
+          <w:szCs w:val="24"/>
+        </w:rPr>
+        <w:t xml:space="preserve">     - Username (String)</w:t>
+      </w:r>
+    </w:p>
+    <w:p>
+      <w:pPr>
+        <w:rPr>
+          <w:sz w:val="24"/>
+          <w:szCs w:val="24"/>
+        </w:rPr>
+      </w:pPr>
+      <w:r>
+        <w:rPr>
+          <w:sz w:val="24"/>
+          <w:szCs w:val="24"/>
+        </w:rPr>
+        <w:t xml:space="preserve">     - Email (String)</w:t>
+      </w:r>
+    </w:p>
+    <w:p>
+      <w:pPr>
+        <w:rPr>
+          <w:sz w:val="24"/>
+          <w:szCs w:val="24"/>
+        </w:rPr>
+      </w:pPr>
+      <w:r>
+        <w:rPr>
+          <w:sz w:val="24"/>
+          <w:szCs w:val="24"/>
+        </w:rPr>
+        <w:t xml:space="preserve">     - </w:t>
+      </w:r>
+      <w:proofErr w:type="spellStart"/>
+      <w:r>
+        <w:rPr>
+          <w:sz w:val="24"/>
+          <w:szCs w:val="24"/>
+        </w:rPr>
+        <w:t>PasswordHash</w:t>
+      </w:r>
+      <w:proofErr w:type="spellEnd"/>
+      <w:r>
+        <w:rPr>
+          <w:sz w:val="24"/>
+          <w:szCs w:val="24"/>
+        </w:rPr>
+        <w:t xml:space="preserve"> (String)</w:t>
+      </w:r>
+    </w:p>
+    <w:p>
+      <w:pPr>
+        <w:rPr>
+          <w:sz w:val="24"/>
+          <w:szCs w:val="24"/>
+        </w:rPr>
+      </w:pPr>
+      <w:r>
+        <w:rPr>
+          <w:sz w:val="24"/>
+          <w:szCs w:val="24"/>
+        </w:rPr>
+        <w:lastRenderedPageBreak/>
+        <w:t xml:space="preserve">     - Gender (String)</w:t>
+      </w:r>
+    </w:p>
+    <w:p>
+      <w:pPr>
+        <w:rPr>
+          <w:sz w:val="24"/>
+          <w:szCs w:val="24"/>
+        </w:rPr>
+      </w:pPr>
+      <w:r>
+        <w:rPr>
+          <w:sz w:val="24"/>
+          <w:szCs w:val="24"/>
+        </w:rPr>
+        <w:t xml:space="preserve">     - </w:t>
+      </w:r>
+      <w:proofErr w:type="spellStart"/>
+      <w:r>
+        <w:rPr>
+          <w:sz w:val="24"/>
+          <w:szCs w:val="24"/>
+        </w:rPr>
+        <w:t>DateOfBirth</w:t>
+      </w:r>
+      <w:proofErr w:type="spellEnd"/>
+      <w:r>
+        <w:rPr>
+          <w:sz w:val="24"/>
+          <w:szCs w:val="24"/>
+        </w:rPr>
+        <w:t xml:space="preserve"> (String or Number)</w:t>
+      </w:r>
+    </w:p>
+    <w:p>
+      <w:pPr>
+        <w:rPr>
+          <w:sz w:val="24"/>
+          <w:szCs w:val="24"/>
+        </w:rPr>
+      </w:pPr>
+      <w:r>
+        <w:rPr>
+          <w:sz w:val="24"/>
+          <w:szCs w:val="24"/>
+        </w:rPr>
+        <w:t xml:space="preserve">     - Location (Map): {Latitude: Number, Longitude: Number}</w:t>
+      </w:r>
+    </w:p>
+    <w:p>
+      <w:pPr>
+        <w:rPr>
+          <w:sz w:val="24"/>
+          <w:szCs w:val="24"/>
+        </w:rPr>
+      </w:pPr>
+      <w:r>
+        <w:rPr>
+          <w:sz w:val="24"/>
+          <w:szCs w:val="24"/>
+        </w:rPr>
+        <w:t xml:space="preserve">     - Bio (String)</w:t>
+      </w:r>
+    </w:p>
+    <w:p>
+      <w:pPr>
+        <w:rPr>
+          <w:sz w:val="24"/>
+          <w:szCs w:val="24"/>
+        </w:rPr>
+      </w:pPr>
+      <w:r>
+        <w:rPr>
+          <w:sz w:val="24"/>
+          <w:szCs w:val="24"/>
+        </w:rPr>
+        <w:t xml:space="preserve">     - </w:t>
+      </w:r>
+      <w:proofErr w:type="spellStart"/>
+      <w:r>
+        <w:rPr>
+          <w:sz w:val="24"/>
+          <w:szCs w:val="24"/>
+        </w:rPr>
+        <w:t>ProfilePictureURL</w:t>
+      </w:r>
+      <w:proofErr w:type="spellEnd"/>
+      <w:r>
+        <w:rPr>
+          <w:sz w:val="24"/>
+          <w:szCs w:val="24"/>
+        </w:rPr>
+        <w:t xml:space="preserve"> (String)</w:t>
+      </w:r>
+    </w:p>
+    <w:p>
+      <w:pPr>
+        <w:rPr>
+          <w:sz w:val="24"/>
+          <w:szCs w:val="24"/>
+        </w:rPr>
+      </w:pPr>
+      <w:r>
+        <w:rPr>
+          <w:sz w:val="24"/>
+          <w:szCs w:val="24"/>
+        </w:rPr>
+        <w:t xml:space="preserve">   - Secondary Indexes: None</w:t>
+      </w:r>
+    </w:p>
+    <w:p>
+      <w:pPr>
+        <w:rPr>
+          <w:sz w:val="24"/>
+          <w:szCs w:val="24"/>
+        </w:rPr>
+      </w:pPr>
+      <w:r>
+        <w:rPr>
+          <w:sz w:val="24"/>
+          <w:szCs w:val="24"/>
+        </w:rPr>
+        <w:t xml:space="preserve">   </w:t>
+      </w:r>
+    </w:p>
+    <w:p>
+      <w:pPr>
+        <w:rPr>
+          <w:b/>
+          <w:bCs/>
+          <w:sz w:val="24"/>
+          <w:szCs w:val="24"/>
+          <w:u w:val="single"/>
+        </w:rPr>
+      </w:pPr>
+      <w:r>
+        <w:rPr>
+          <w:b/>
+          <w:bCs/>
+          <w:sz w:val="24"/>
+          <w:szCs w:val="24"/>
+          <w:u w:val="single"/>
+        </w:rPr>
+        <w:t>2. User Preferences Table:</w:t>
+      </w:r>
+    </w:p>
+    <w:p>
+      <w:pPr>
+        <w:rPr>
+          <w:sz w:val="24"/>
+          <w:szCs w:val="24"/>
+        </w:rPr>
+      </w:pPr>
+      <w:r>
+        <w:rPr>
+          <w:sz w:val="24"/>
+          <w:szCs w:val="24"/>
+        </w:rPr>
+        <w:t xml:space="preserve">   - Partition Key: </w:t>
+      </w:r>
+      <w:proofErr w:type="spellStart"/>
+      <w:r>
+        <w:rPr>
+          <w:sz w:val="24"/>
+          <w:szCs w:val="24"/>
+        </w:rPr>
+        <w:t>UserID</w:t>
+      </w:r>
+      <w:proofErr w:type="spellEnd"/>
+      <w:r>
+        <w:rPr>
+          <w:sz w:val="24"/>
+          <w:szCs w:val="24"/>
+        </w:rPr>
+        <w:t xml:space="preserve"> (String)</w:t>
+      </w:r>
+    </w:p>
+    <w:p>
+      <w:pPr>
+        <w:rPr>
+          <w:sz w:val="24"/>
+          <w:szCs w:val="24"/>
+        </w:rPr>
+      </w:pPr>
+      <w:r>
+        <w:rPr>
+          <w:sz w:val="24"/>
+          <w:szCs w:val="24"/>
+        </w:rPr>
+        <w:t xml:space="preserve">   - Attributes:</w:t>
+      </w:r>
+    </w:p>
+    <w:p>
+      <w:pPr>
+        <w:rPr>
+          <w:sz w:val="24"/>
+          <w:szCs w:val="24"/>
+        </w:rPr>
+      </w:pPr>
+      <w:r>
+        <w:rPr>
+          <w:sz w:val="24"/>
+          <w:szCs w:val="24"/>
+        </w:rPr>
+        <w:t xml:space="preserve">     - </w:t>
+      </w:r>
+      <w:proofErr w:type="spellStart"/>
+      <w:r>
+        <w:rPr>
+          <w:sz w:val="24"/>
+          <w:szCs w:val="24"/>
+        </w:rPr>
+        <w:t>PreferredMinAge</w:t>
+      </w:r>
+      <w:proofErr w:type="spellEnd"/>
+      <w:r>
+        <w:rPr>
+          <w:sz w:val="24"/>
+          <w:szCs w:val="24"/>
+        </w:rPr>
+        <w:t xml:space="preserve"> (Number)</w:t>
+      </w:r>
+    </w:p>
+    <w:p>
+      <w:pPr>
+        <w:rPr>
+          <w:sz w:val="24"/>
+          <w:szCs w:val="24"/>
+        </w:rPr>
+      </w:pPr>
+      <w:r>
+        <w:rPr>
+          <w:sz w:val="24"/>
+          <w:szCs w:val="24"/>
+        </w:rPr>
+        <w:t xml:space="preserve">     - </w:t>
+      </w:r>
+      <w:proofErr w:type="spellStart"/>
+      <w:r>
+        <w:rPr>
+          <w:sz w:val="24"/>
+          <w:szCs w:val="24"/>
+        </w:rPr>
+        <w:t>PreferredMaxAge</w:t>
+      </w:r>
+      <w:proofErr w:type="spellEnd"/>
+      <w:r>
+        <w:rPr>
+          <w:sz w:val="24"/>
+          <w:szCs w:val="24"/>
+        </w:rPr>
+        <w:t xml:space="preserve"> (Number)</w:t>
+      </w:r>
+    </w:p>
+    <w:p>
+      <w:pPr>
+        <w:rPr>
+          <w:sz w:val="24"/>
+          <w:szCs w:val="24"/>
+        </w:rPr>
+      </w:pPr>
+      <w:r>
+        <w:rPr>
+          <w:sz w:val="24"/>
+          <w:szCs w:val="24"/>
+        </w:rPr>
+        <w:t xml:space="preserve">     - </w:t>
+      </w:r>
+      <w:proofErr w:type="spellStart"/>
+      <w:r>
+        <w:rPr>
+          <w:sz w:val="24"/>
+          <w:szCs w:val="24"/>
+        </w:rPr>
+        <w:t>PreferredGenders</w:t>
+      </w:r>
+      <w:proofErr w:type="spellEnd"/>
+      <w:r>
+        <w:rPr>
+          <w:sz w:val="24"/>
+          <w:szCs w:val="24"/>
+        </w:rPr>
+        <w:t xml:space="preserve"> (String Set)</w:t>
+      </w:r>
+    </w:p>
+    <w:p>
+      <w:pPr>
+        <w:rPr>
+          <w:sz w:val="24"/>
+          <w:szCs w:val="24"/>
+        </w:rPr>
+      </w:pPr>
+      <w:r>
+        <w:rPr>
+          <w:sz w:val="24"/>
+          <w:szCs w:val="24"/>
+        </w:rPr>
+        <w:t xml:space="preserve">     - </w:t>
+      </w:r>
+      <w:proofErr w:type="spellStart"/>
+      <w:r>
+        <w:rPr>
+          <w:sz w:val="24"/>
+          <w:szCs w:val="24"/>
+        </w:rPr>
+        <w:t>DistanceRadius</w:t>
+      </w:r>
+      <w:proofErr w:type="spellEnd"/>
+      <w:r>
+        <w:rPr>
+          <w:sz w:val="24"/>
+          <w:szCs w:val="24"/>
+        </w:rPr>
+        <w:t xml:space="preserve"> (Number)</w:t>
+      </w:r>
+    </w:p>
+    <w:p>
+      <w:pPr>
+        <w:rPr>
+          <w:sz w:val="24"/>
+          <w:szCs w:val="24"/>
+        </w:rPr>
+      </w:pPr>
+      <w:r>
+        <w:rPr>
+          <w:sz w:val="24"/>
+          <w:szCs w:val="24"/>
+        </w:rPr>
+        <w:t xml:space="preserve">     - </w:t>
+      </w:r>
+      <w:proofErr w:type="spellStart"/>
+      <w:r>
+        <w:rPr>
+          <w:sz w:val="24"/>
+          <w:szCs w:val="24"/>
+        </w:rPr>
+        <w:t>NotificationSettings</w:t>
+      </w:r>
+      <w:proofErr w:type="spellEnd"/>
+      <w:r>
+        <w:rPr>
+          <w:sz w:val="24"/>
+          <w:szCs w:val="24"/>
+        </w:rPr>
+        <w:t xml:space="preserve"> (Boolean)</w:t>
+      </w:r>
+    </w:p>
+    <w:p>
+      <w:pPr>
+        <w:rPr>
+          <w:sz w:val="24"/>
+          <w:szCs w:val="24"/>
+        </w:rPr>
+      </w:pPr>
+      <w:r>
+        <w:rPr>
+          <w:sz w:val="24"/>
+          <w:szCs w:val="24"/>
+        </w:rPr>
+        <w:t xml:space="preserve">   - Secondary Indexes: None</w:t>
+      </w:r>
+    </w:p>
+    <w:p>
+      <w:pPr>
+        <w:rPr>
+          <w:sz w:val="24"/>
+          <w:szCs w:val="24"/>
+        </w:rPr>
+      </w:pPr>
+    </w:p>
+    <w:p>
+      <w:pPr>
+        <w:rPr>
+          <w:b/>
+          <w:bCs/>
+          <w:sz w:val="24"/>
+          <w:szCs w:val="24"/>
+          <w:u w:val="single"/>
+        </w:rPr>
+      </w:pPr>
+      <w:r>
+        <w:rPr>
+          <w:b/>
+          <w:bCs/>
+          <w:sz w:val="24"/>
+          <w:szCs w:val="24"/>
+          <w:u w:val="single"/>
+        </w:rPr>
+        <w:t>3. Matches Table:</w:t>
+      </w:r>
+    </w:p>
+    <w:p>
+      <w:pPr>
+        <w:rPr>
+          <w:sz w:val="24"/>
+          <w:szCs w:val="24"/>
+        </w:rPr>
+      </w:pPr>
+      <w:r>
+        <w:rPr>
+          <w:sz w:val="24"/>
+          <w:szCs w:val="24"/>
+        </w:rPr>
+        <w:t xml:space="preserve">   - Partition Key: </w:t>
+      </w:r>
+      <w:proofErr w:type="spellStart"/>
+      <w:r>
+        <w:rPr>
+          <w:sz w:val="24"/>
+          <w:szCs w:val="24"/>
+        </w:rPr>
+        <w:t>MatchID</w:t>
+      </w:r>
+      <w:proofErr w:type="spellEnd"/>
+      <w:r>
+        <w:rPr>
+          <w:sz w:val="24"/>
+          <w:szCs w:val="24"/>
+        </w:rPr>
+        <w:t xml:space="preserve"> (String or Number)</w:t>
+      </w:r>
+    </w:p>
+    <w:p>
+      <w:pPr>
+        <w:rPr>
+          <w:sz w:val="24"/>
+          <w:szCs w:val="24"/>
+        </w:rPr>
+      </w:pPr>
+      <w:r>
+        <w:rPr>
+          <w:sz w:val="24"/>
+          <w:szCs w:val="24"/>
+        </w:rPr>
+        <w:t xml:space="preserve">   - Attributes:</w:t>
+      </w:r>
+    </w:p>
+    <w:p>
+      <w:pPr>
+        <w:rPr>
+          <w:sz w:val="24"/>
+          <w:szCs w:val="24"/>
+        </w:rPr>
+      </w:pPr>
+      <w:r>
+        <w:rPr>
+          <w:sz w:val="24"/>
+          <w:szCs w:val="24"/>
+        </w:rPr>
+        <w:t xml:space="preserve">     - UserID1 (String)</w:t>
+      </w:r>
+    </w:p>
+    <w:p>
+      <w:pPr>
+        <w:rPr>
+          <w:sz w:val="24"/>
+          <w:szCs w:val="24"/>
+        </w:rPr>
+      </w:pPr>
+      <w:r>
+        <w:rPr>
+          <w:sz w:val="24"/>
+          <w:szCs w:val="24"/>
+        </w:rPr>
+        <w:t xml:space="preserve">     - UserID2 (String)</w:t>
+      </w:r>
+    </w:p>
+    <w:p>
+      <w:pPr>
+        <w:rPr>
+          <w:sz w:val="24"/>
+          <w:szCs w:val="24"/>
+        </w:rPr>
+      </w:pPr>
+      <w:r>
+        <w:rPr>
+          <w:sz w:val="24"/>
+          <w:szCs w:val="24"/>
+        </w:rPr>
+        <w:t xml:space="preserve">     - </w:t>
+      </w:r>
+      <w:proofErr w:type="spellStart"/>
+      <w:r>
+        <w:rPr>
+          <w:sz w:val="24"/>
+          <w:szCs w:val="24"/>
+        </w:rPr>
+        <w:t>MatchStatus</w:t>
+      </w:r>
+      <w:proofErr w:type="spellEnd"/>
+      <w:r>
+        <w:rPr>
+          <w:sz w:val="24"/>
+          <w:szCs w:val="24"/>
+        </w:rPr>
+        <w:t xml:space="preserve"> (String)</w:t>
+      </w:r>
+    </w:p>
+    <w:p>
+      <w:pPr>
+        <w:rPr>
+          <w:sz w:val="24"/>
+          <w:szCs w:val="24"/>
+        </w:rPr>
+      </w:pPr>
+      <w:r>
+        <w:rPr>
+          <w:sz w:val="24"/>
+          <w:szCs w:val="24"/>
+        </w:rPr>
+        <w:t xml:space="preserve">     - </w:t>
+      </w:r>
+      <w:proofErr w:type="spellStart"/>
+      <w:r>
+        <w:rPr>
+          <w:sz w:val="24"/>
+          <w:szCs w:val="24"/>
+        </w:rPr>
+        <w:t>MatchDateTime</w:t>
+      </w:r>
+      <w:proofErr w:type="spellEnd"/>
+      <w:r>
+        <w:rPr>
+          <w:sz w:val="24"/>
+          <w:szCs w:val="24"/>
+        </w:rPr>
+        <w:t xml:space="preserve"> (String or Number)</w:t>
+      </w:r>
+    </w:p>
+    <w:p>
+      <w:pPr>
+        <w:rPr>
+          <w:sz w:val="24"/>
+          <w:szCs w:val="24"/>
+        </w:rPr>
+      </w:pPr>
+      <w:r>
+        <w:rPr>
+          <w:sz w:val="24"/>
+          <w:szCs w:val="24"/>
+        </w:rPr>
+        <w:t xml:space="preserve">   - Secondary Indexes: None</w:t>
+      </w:r>
+    </w:p>
+    <w:p>
+      <w:pPr>
+        <w:rPr>
+          <w:sz w:val="24"/>
+          <w:szCs w:val="24"/>
+        </w:rPr>
+      </w:pPr>
+    </w:p>
+    <w:p>
+      <w:pPr>
+        <w:rPr>
+          <w:b/>
+          <w:bCs/>
+          <w:sz w:val="24"/>
+          <w:szCs w:val="24"/>
+          <w:u w:val="single"/>
+        </w:rPr>
+      </w:pPr>
+      <w:r>
+        <w:rPr>
+          <w:b/>
+          <w:bCs/>
+          <w:sz w:val="24"/>
+          <w:szCs w:val="24"/>
+          <w:u w:val="single"/>
+        </w:rPr>
+        <w:t>4. Messages Table:</w:t>
+      </w:r>
+    </w:p>
+    <w:p>
+      <w:pPr>
+        <w:rPr>
+          <w:sz w:val="24"/>
+          <w:szCs w:val="24"/>
+        </w:rPr>
+      </w:pPr>
+      <w:r>
+        <w:rPr>
+          <w:sz w:val="24"/>
+          <w:szCs w:val="24"/>
+        </w:rPr>
+        <w:t xml:space="preserve">   - Partition Key: </w:t>
+      </w:r>
+      <w:proofErr w:type="spellStart"/>
+      <w:r>
+        <w:rPr>
+          <w:sz w:val="24"/>
+          <w:szCs w:val="24"/>
+        </w:rPr>
+        <w:t>ConversationID</w:t>
+      </w:r>
+      <w:proofErr w:type="spellEnd"/>
+      <w:r>
+        <w:rPr>
+          <w:sz w:val="24"/>
+          <w:szCs w:val="24"/>
+        </w:rPr>
+        <w:t xml:space="preserve"> (String)</w:t>
+      </w:r>
+    </w:p>
+    <w:p>
+      <w:pPr>
+        <w:rPr>
+          <w:sz w:val="24"/>
+          <w:szCs w:val="24"/>
+        </w:rPr>
+      </w:pPr>
+      <w:r>
+        <w:rPr>
+          <w:sz w:val="24"/>
+          <w:szCs w:val="24"/>
+        </w:rPr>
+        <w:t xml:space="preserve">   - Sort Key: Timestamp (String or Number)</w:t>
+      </w:r>
+    </w:p>
+    <w:p>
+      <w:pPr>
+        <w:rPr>
+          <w:sz w:val="24"/>
+          <w:szCs w:val="24"/>
+        </w:rPr>
+      </w:pPr>
+      <w:r>
+        <w:rPr>
+          <w:sz w:val="24"/>
+          <w:szCs w:val="24"/>
+        </w:rPr>
+        <w:lastRenderedPageBreak/>
+        <w:t xml:space="preserve">   - Attributes:</w:t>
+      </w:r>
+    </w:p>
+    <w:p>
+      <w:pPr>
+        <w:rPr>
+          <w:sz w:val="24"/>
+          <w:szCs w:val="24"/>
+        </w:rPr>
+      </w:pPr>
+      <w:r>
+        <w:rPr>
+          <w:sz w:val="24"/>
+          <w:szCs w:val="24"/>
+        </w:rPr>
+        <w:t xml:space="preserve">     - </w:t>
+      </w:r>
+      <w:proofErr w:type="spellStart"/>
+      <w:r>
+        <w:rPr>
+          <w:sz w:val="24"/>
+          <w:szCs w:val="24"/>
+        </w:rPr>
+        <w:t>SenderID</w:t>
+      </w:r>
+      <w:proofErr w:type="spellEnd"/>
+      <w:r>
+        <w:rPr>
+          <w:sz w:val="24"/>
+          <w:szCs w:val="24"/>
+        </w:rPr>
+        <w:t xml:space="preserve"> (String)</w:t>
+      </w:r>
+    </w:p>
+    <w:p>
+      <w:pPr>
+        <w:rPr>
+          <w:sz w:val="24"/>
+          <w:szCs w:val="24"/>
+        </w:rPr>
+      </w:pPr>
+      <w:r>
+        <w:rPr>
+          <w:sz w:val="24"/>
+          <w:szCs w:val="24"/>
+        </w:rPr>
+        <w:t xml:space="preserve">     - </w:t>
+      </w:r>
+      <w:proofErr w:type="spellStart"/>
+      <w:r>
+        <w:rPr>
+          <w:sz w:val="24"/>
+          <w:szCs w:val="24"/>
+        </w:rPr>
+        <w:t>ReceiverID</w:t>
+      </w:r>
+      <w:proofErr w:type="spellEnd"/>
+      <w:r>
+        <w:rPr>
+          <w:sz w:val="24"/>
+          <w:szCs w:val="24"/>
+        </w:rPr>
+        <w:t xml:space="preserve"> (String)</w:t>
+      </w:r>
+    </w:p>
+    <w:p>
+      <w:pPr>
+        <w:rPr>
+          <w:sz w:val="24"/>
+          <w:szCs w:val="24"/>
+        </w:rPr>
+      </w:pPr>
+      <w:r>
+        <w:rPr>
+          <w:sz w:val="24"/>
+          <w:szCs w:val="24"/>
+        </w:rPr>
+        <w:t xml:space="preserve">     - </w:t>
+      </w:r>
+      <w:proofErr w:type="spellStart"/>
+      <w:r>
+        <w:rPr>
+          <w:sz w:val="24"/>
+          <w:szCs w:val="24"/>
+        </w:rPr>
+        <w:t>MessageContent</w:t>
+      </w:r>
+      <w:proofErr w:type="spellEnd"/>
+      <w:r>
+        <w:rPr>
+          <w:sz w:val="24"/>
+          <w:szCs w:val="24"/>
+        </w:rPr>
+        <w:t xml:space="preserve"> (String)</w:t>
+      </w:r>
+    </w:p>
+    <w:p>
+      <w:pPr>
+        <w:rPr>
+          <w:sz w:val="24"/>
+          <w:szCs w:val="24"/>
+        </w:rPr>
+      </w:pPr>
+      <w:r>
+        <w:rPr>
+          <w:sz w:val="24"/>
+          <w:szCs w:val="24"/>
+        </w:rPr>
+        <w:t xml:space="preserve">     - </w:t>
+      </w:r>
+      <w:proofErr w:type="spellStart"/>
+      <w:r>
+        <w:rPr>
+          <w:sz w:val="24"/>
+          <w:szCs w:val="24"/>
+        </w:rPr>
+        <w:t>ReadStatus</w:t>
+      </w:r>
+      <w:proofErr w:type="spellEnd"/>
+      <w:r>
+        <w:rPr>
+          <w:sz w:val="24"/>
+          <w:szCs w:val="24"/>
+        </w:rPr>
+        <w:t xml:space="preserve"> (Boolean)</w:t>
+      </w:r>
+    </w:p>
+    <w:p>
+      <w:pPr>
+        <w:rPr>
+          <w:sz w:val="24"/>
+          <w:szCs w:val="24"/>
+        </w:rPr>
+      </w:pPr>
+      <w:r>
+        <w:rPr>
+          <w:sz w:val="24"/>
+          <w:szCs w:val="24"/>
+        </w:rPr>
+        <w:t xml:space="preserve">     - Attachments (String Set)</w:t>
+      </w:r>
+    </w:p>
+    <w:p>
+      <w:pPr>
+        <w:rPr>
+          <w:sz w:val="24"/>
+          <w:szCs w:val="24"/>
+        </w:rPr>
+      </w:pPr>
+      <w:r>
+        <w:rPr>
+          <w:sz w:val="24"/>
+          <w:szCs w:val="24"/>
+        </w:rPr>
+        <w:t xml:space="preserve">   - Secondary Indexes: None</w:t>
+      </w:r>
+    </w:p>
+    <w:p>
+      <w:pPr>
+        <w:rPr>
+          <w:sz w:val="24"/>
+          <w:szCs w:val="24"/>
+        </w:rPr>
+      </w:pPr>
+    </w:p>
+    <w:p>
+      <w:pPr>
+        <w:rPr>
+          <w:b/>
+          <w:bCs/>
+          <w:sz w:val="24"/>
+          <w:szCs w:val="24"/>
+          <w:u w:val="single"/>
+        </w:rPr>
+      </w:pPr>
+      <w:r>
+        <w:rPr>
+          <w:b/>
+          <w:bCs/>
+          <w:sz w:val="24"/>
+          <w:szCs w:val="24"/>
+          <w:u w:val="single"/>
+        </w:rPr>
+        <w:t>5. Likes/Dislikes Table:</w:t>
+      </w:r>
+    </w:p>
+    <w:p>
+      <w:pPr>
+        <w:rPr>
+          <w:sz w:val="24"/>
+          <w:szCs w:val="24"/>
+        </w:rPr>
+      </w:pPr>
+      <w:r>
+        <w:rPr>
+          <w:sz w:val="24"/>
+          <w:szCs w:val="24"/>
+        </w:rPr>
+        <w:t xml:space="preserve">   - Partition Key: </w:t>
+      </w:r>
+      <w:proofErr w:type="spellStart"/>
+      <w:r>
+        <w:rPr>
+          <w:sz w:val="24"/>
+          <w:szCs w:val="24"/>
+        </w:rPr>
+        <w:t>UserID</w:t>
+      </w:r>
+      <w:proofErr w:type="spellEnd"/>
+      <w:r>
+        <w:rPr>
+          <w:sz w:val="24"/>
+          <w:szCs w:val="24"/>
+        </w:rPr>
+        <w:t xml:space="preserve"> (String)</w:t>
+      </w:r>
+    </w:p>
+    <w:p>
+      <w:pPr>
+        <w:rPr>
+          <w:sz w:val="24"/>
+          <w:szCs w:val="24"/>
+        </w:rPr>
+      </w:pPr>
+      <w:r>
+        <w:rPr>
+          <w:sz w:val="24"/>
+          <w:szCs w:val="24"/>
+        </w:rPr>
+        <w:t xml:space="preserve">   - Sort Key: </w:t>
+      </w:r>
+      <w:proofErr w:type="spellStart"/>
+      <w:r>
+        <w:rPr>
+          <w:sz w:val="24"/>
+          <w:szCs w:val="24"/>
+        </w:rPr>
+        <w:t>LikedUserID</w:t>
+      </w:r>
+      <w:proofErr w:type="spellEnd"/>
+      <w:r>
+        <w:rPr>
+          <w:sz w:val="24"/>
+          <w:szCs w:val="24"/>
+        </w:rPr>
+        <w:t xml:space="preserve"> (String)</w:t>
+      </w:r>
+    </w:p>
+    <w:p>
+      <w:pPr>
+        <w:rPr>
+          <w:sz w:val="24"/>
+          <w:szCs w:val="24"/>
+        </w:rPr>
+      </w:pPr>
+      <w:r>
+        <w:rPr>
+          <w:sz w:val="24"/>
+          <w:szCs w:val="24"/>
+        </w:rPr>
+        <w:t xml:space="preserve">   - Attributes:</w:t>
+      </w:r>
+    </w:p>
+    <w:p>
+      <w:pPr>
+        <w:rPr>
+          <w:sz w:val="24"/>
+          <w:szCs w:val="24"/>
+        </w:rPr>
+      </w:pPr>
+      <w:r>
+        <w:rPr>
+          <w:sz w:val="24"/>
+          <w:szCs w:val="24"/>
+        </w:rPr>
+        <w:t xml:space="preserve">     - </w:t>
+      </w:r>
+      <w:proofErr w:type="spellStart"/>
+      <w:r>
+        <w:rPr>
+          <w:sz w:val="24"/>
+          <w:szCs w:val="24"/>
+        </w:rPr>
+        <w:t>LikeStatus</w:t>
+      </w:r>
+      <w:proofErr w:type="spellEnd"/>
+      <w:r>
+        <w:rPr>
+          <w:sz w:val="24"/>
+          <w:szCs w:val="24"/>
+        </w:rPr>
+        <w:t xml:space="preserve"> (String)</w:t>
+      </w:r>
+    </w:p>
+    <w:p>
+      <w:pPr>
+        <w:rPr>
+          <w:sz w:val="24"/>
+          <w:szCs w:val="24"/>
+        </w:rPr>
+      </w:pPr>
+      <w:r>
+        <w:rPr>
+          <w:sz w:val="24"/>
+          <w:szCs w:val="24"/>
+        </w:rPr>
+        <w:t xml:space="preserve">     - Timestamp (String or Number)</w:t>
+      </w:r>
+    </w:p>
+    <w:p>
+      <w:pPr>
+        <w:rPr>
+          <w:sz w:val="24"/>
+          <w:szCs w:val="24"/>
+        </w:rPr>
+      </w:pPr>
+      <w:r>
+        <w:rPr>
+          <w:sz w:val="24"/>
+          <w:szCs w:val="24"/>
+        </w:rPr>
+        <w:t xml:space="preserve">   - Secondary Indexes: None</w:t>
+      </w:r>
+    </w:p>
+    <w:p>
+      <w:pPr>
+        <w:rPr>
+          <w:sz w:val="24"/>
+          <w:szCs w:val="24"/>
+        </w:rPr>
+      </w:pPr>
+    </w:p>
+    <w:p>
+      <w:pPr>
+        <w:rPr>
+          <w:b/>
+          <w:bCs/>
+          <w:sz w:val="24"/>
+          <w:szCs w:val="24"/>
+          <w:u w:val="single"/>
+        </w:rPr>
+      </w:pPr>
+      <w:r>
+        <w:rPr>
+          <w:b/>
+          <w:bCs/>
+          <w:sz w:val="24"/>
+          <w:szCs w:val="24"/>
+          <w:u w:val="single"/>
+        </w:rPr>
+        <w:t>6. Reporting/Moderation Table:</w:t>
+      </w:r>
+    </w:p>
+    <w:p>
+      <w:pPr>
+        <w:rPr>
+          <w:sz w:val="24"/>
+          <w:szCs w:val="24"/>
+        </w:rPr>
+      </w:pPr>
+      <w:r>
+        <w:rPr>
+          <w:sz w:val="24"/>
+          <w:szCs w:val="24"/>
+        </w:rPr>
+        <w:t xml:space="preserve">   - Partition Key: </w:t>
+      </w:r>
+      <w:proofErr w:type="spellStart"/>
+      <w:r>
+        <w:rPr>
+          <w:sz w:val="24"/>
+          <w:szCs w:val="24"/>
+        </w:rPr>
+        <w:t>ReportID</w:t>
+      </w:r>
+      <w:proofErr w:type="spellEnd"/>
+      <w:r>
+        <w:rPr>
+          <w:sz w:val="24"/>
+          <w:szCs w:val="24"/>
+        </w:rPr>
+        <w:t xml:space="preserve"> (String or Number)</w:t>
+      </w:r>
+    </w:p>
+    <w:p>
+      <w:pPr>
+        <w:rPr>
+          <w:sz w:val="24"/>
+          <w:szCs w:val="24"/>
+        </w:rPr>
+      </w:pPr>
+      <w:r>
+        <w:rPr>
+          <w:sz w:val="24"/>
+          <w:szCs w:val="24"/>
+        </w:rPr>
+        <w:t xml:space="preserve">   - Attributes:</w:t>
+      </w:r>
+    </w:p>
+    <w:p>
+      <w:pPr>
+        <w:rPr>
+          <w:sz w:val="24"/>
+          <w:szCs w:val="24"/>
+        </w:rPr>
+      </w:pPr>
+      <w:r>
+        <w:rPr>
+          <w:sz w:val="24"/>
+          <w:szCs w:val="24"/>
+        </w:rPr>
+        <w:t xml:space="preserve">     - </w:t>
+      </w:r>
+      <w:proofErr w:type="spellStart"/>
+      <w:r>
+        <w:rPr>
+          <w:sz w:val="24"/>
+          <w:szCs w:val="24"/>
+        </w:rPr>
+        <w:t>ReporterID</w:t>
+      </w:r>
+      <w:proofErr w:type="spellEnd"/>
+      <w:r>
+        <w:rPr>
+          <w:sz w:val="24"/>
+          <w:szCs w:val="24"/>
+        </w:rPr>
+        <w:t xml:space="preserve"> (String)</w:t>
+      </w:r>
+    </w:p>
+    <w:p>
+      <w:pPr>
+        <w:rPr>
+          <w:sz w:val="24"/>
+          <w:szCs w:val="24"/>
+        </w:rPr>
+      </w:pPr>
+      <w:r>
+        <w:rPr>
+          <w:sz w:val="24"/>
+          <w:szCs w:val="24"/>
+        </w:rPr>
+        <w:t xml:space="preserve">     - </w:t>
+      </w:r>
+      <w:proofErr w:type="spellStart"/>
+      <w:r>
+        <w:rPr>
+          <w:sz w:val="24"/>
+          <w:szCs w:val="24"/>
+        </w:rPr>
+        <w:t>ReportedUserID</w:t>
+      </w:r>
+      <w:proofErr w:type="spellEnd"/>
+      <w:r>
+        <w:rPr>
+          <w:sz w:val="24"/>
+          <w:szCs w:val="24"/>
+        </w:rPr>
+        <w:t xml:space="preserve"> (String)</w:t>
+      </w:r>
+    </w:p>
+    <w:p>
+      <w:pPr>
+        <w:rPr>
+          <w:sz w:val="24"/>
+          <w:szCs w:val="24"/>
+        </w:rPr>
+      </w:pPr>
+      <w:r>
+        <w:rPr>
+          <w:sz w:val="24"/>
+          <w:szCs w:val="24"/>
+        </w:rPr>
+        <w:t xml:space="preserve">     - ReportedMessageID (String)</w:t>
+      </w:r>
+    </w:p>
+    <w:p>
+      <w:pPr>
+        <w:rPr>
+          <w:sz w:val="24"/>
+          <w:szCs w:val="24"/>
+        </w:rPr>
+      </w:pPr>
+      <w:r>
+        <w:rPr>
+          <w:sz w:val="24"/>
+          <w:szCs w:val="24"/>
+        </w:rPr>
+        <w:t xml:space="preserve">     - </w:t>
+      </w:r>
+      <w:proofErr w:type="spellStart"/>
+      <w:r>
+        <w:rPr>
+          <w:sz w:val="24"/>
+          <w:szCs w:val="24"/>
+        </w:rPr>
+        <w:t>ReportReason</w:t>
+      </w:r>
+      <w:proofErr w:type="spellEnd"/>
+      <w:r>
+        <w:rPr>
+          <w:sz w:val="24"/>
+          <w:szCs w:val="24"/>
+        </w:rPr>
+        <w:t xml:space="preserve"> (String)</w:t>
+      </w:r>
+    </w:p>
+    <w:p>
+      <w:pPr>
+        <w:rPr>
+          <w:sz w:val="24"/>
+          <w:szCs w:val="24"/>
+        </w:rPr>
+      </w:pPr>
+      <w:r>
+        <w:rPr>
+          <w:sz w:val="24"/>
+          <w:szCs w:val="24"/>
+        </w:rPr>
+        <w:t xml:space="preserve">     - </w:t>
+      </w:r>
+      <w:proofErr w:type="spellStart"/>
+      <w:r>
+        <w:rPr>
+          <w:sz w:val="24"/>
+          <w:szCs w:val="24"/>
+        </w:rPr>
+        <w:t>ModerationAction</w:t>
+      </w:r>
+      <w:proofErr w:type="spellEnd"/>
+      <w:r>
+        <w:rPr>
+          <w:sz w:val="24"/>
+          <w:szCs w:val="24"/>
+        </w:rPr>
+        <w:t xml:space="preserve"> (String)</w:t>
+      </w:r>
+    </w:p>
+    <w:p>
+      <w:pPr>
+        <w:rPr>
+          <w:sz w:val="24"/>
+          <w:szCs w:val="24"/>
+        </w:rPr>
+      </w:pPr>
+      <w:r>
+        <w:rPr>
+          <w:sz w:val="24"/>
+          <w:szCs w:val="24"/>
+        </w:rPr>
+        <w:t xml:space="preserve">     - Timestamp (String or Number)</w:t>
+      </w:r>
+    </w:p>
+    <w:p>
+      <w:pPr>
+        <w:rPr>
+          <w:sz w:val="24"/>
+          <w:szCs w:val="24"/>
+        </w:rPr>
+      </w:pPr>
+      <w:r>
+        <w:rPr>
+          <w:sz w:val="24"/>
+          <w:szCs w:val="24"/>
+        </w:rPr>
+        <w:t xml:space="preserve">   - Secondary Indexes: None</w:t>
+      </w:r>
+    </w:p>
+    <w:p>
+      <w:pPr>
+        <w:rPr>
+          <w:sz w:val="24"/>
+          <w:szCs w:val="24"/>
+        </w:rPr>
+      </w:pPr>
+    </w:p>
+    <w:p>
+      <w:pPr>
+        <w:rPr>
+          <w:sz w:val="24"/>
+          <w:szCs w:val="24"/>
+        </w:rPr>
+      </w:pPr>
+    </w:p>
+    <w:p>
+      <w:pPr>
+        <w:rPr>
+          <w:sz w:val="24"/>
+          <w:szCs w:val="24"/>
+        </w:rPr>
+      </w:pPr>
+    </w:p>
+    <w:p>
+      <w:pPr>
+        <w:rPr>
+          <w:b/>
+          <w:bCs/>
+          <w:sz w:val="24"/>
+          <w:szCs w:val="24"/>
+          <w:u w:val="single"/>
+        </w:rPr>
+      </w:pPr>
+      <w:r>
+        <w:rPr>
+          <w:b/>
+          <w:bCs/>
+          <w:sz w:val="24"/>
+          <w:szCs w:val="24"/>
+          <w:u w:val="single"/>
+        </w:rPr>
+        <w:lastRenderedPageBreak/>
+        <w:t>Rationale and Documentation:</w:t>
+      </w:r>
+    </w:p>
+    <w:p>
+      <w:pPr>
+        <w:rPr>
+          <w:sz w:val="24"/>
+          <w:szCs w:val="24"/>
+        </w:rPr>
+      </w:pPr>
+    </w:p>
+    <w:p>
+      <w:pPr>
+        <w:rPr>
+          <w:sz w:val="24"/>
+          <w:szCs w:val="24"/>
+        </w:rPr>
+      </w:pPr>
+      <w:r>
+        <w:rPr>
+          <w:sz w:val="24"/>
+          <w:szCs w:val="24"/>
+        </w:rPr>
+        <w:t xml:space="preserve">In DynamoDB, we </w:t>
+      </w:r>
+      <w:proofErr w:type="spellStart"/>
+      <w:r>
+        <w:rPr>
+          <w:sz w:val="24"/>
+          <w:szCs w:val="24"/>
+        </w:rPr>
+        <w:t>denormalize</w:t>
+      </w:r>
+      <w:proofErr w:type="spellEnd"/>
+      <w:r>
+        <w:rPr>
+          <w:sz w:val="24"/>
+          <w:szCs w:val="24"/>
+        </w:rPr>
+        <w:t xml:space="preserve"> data to minimize the need for joins and optimize for read operations. Each table is designed to serve specific query patterns, and secondary indexes can be added later if needed for additional query flexibility.</w:t>
+      </w:r>
+    </w:p>
+    <w:p>
+      <w:pPr>
+        <w:rPr>
+          <w:sz w:val="24"/>
+          <w:szCs w:val="24"/>
+        </w:rPr>
+      </w:pPr>
+    </w:p>
+    <w:p>
+      <w:pPr>
+        <w:rPr>
+          <w:sz w:val="24"/>
+          <w:szCs w:val="24"/>
+        </w:rPr>
+      </w:pPr>
+      <w:r>
+        <w:rPr>
+          <w:sz w:val="24"/>
+          <w:szCs w:val="24"/>
+        </w:rPr>
+        <w:t xml:space="preserve">* </w:t>
+      </w:r>
+      <w:r>
+        <w:rPr>
+          <w:b/>
+          <w:bCs/>
+          <w:sz w:val="24"/>
+          <w:szCs w:val="24"/>
+        </w:rPr>
+        <w:t>Normalization</w:t>
+      </w:r>
+      <w:r>
+        <w:rPr>
+          <w:sz w:val="24"/>
+          <w:szCs w:val="24"/>
+        </w:rPr>
+        <w:t xml:space="preserve">: DynamoDB </w:t>
+      </w:r>
+      <w:proofErr w:type="gramStart"/>
+      <w:r>
+        <w:rPr>
+          <w:sz w:val="24"/>
+          <w:szCs w:val="24"/>
+        </w:rPr>
+        <w:t>doesn't</w:t>
+      </w:r>
+      <w:proofErr w:type="gramEnd"/>
+      <w:r>
+        <w:rPr>
+          <w:sz w:val="24"/>
+          <w:szCs w:val="24"/>
+        </w:rPr>
+        <w:t xml:space="preserve"> follow the normalization principles of SQL databases. Instead, data is structured based on access patterns and query requirements.</w:t>
+      </w:r>
+    </w:p>
+    <w:p>
+      <w:pPr>
+        <w:rPr>
+          <w:sz w:val="24"/>
+          <w:szCs w:val="24"/>
+        </w:rPr>
+      </w:pPr>
+    </w:p>
+    <w:p>
+      <w:pPr>
+        <w:rPr>
+          <w:sz w:val="24"/>
+          <w:szCs w:val="24"/>
+        </w:rPr>
+      </w:pPr>
+      <w:r>
+        <w:rPr>
+          <w:sz w:val="24"/>
+          <w:szCs w:val="24"/>
+        </w:rPr>
+        <w:t xml:space="preserve">* </w:t>
+      </w:r>
+      <w:r>
+        <w:rPr>
+          <w:b/>
+          <w:bCs/>
+          <w:sz w:val="24"/>
+          <w:szCs w:val="24"/>
+        </w:rPr>
+        <w:t>Efficiency</w:t>
+      </w:r>
+      <w:r>
+        <w:rPr>
+          <w:sz w:val="24"/>
+          <w:szCs w:val="24"/>
+        </w:rPr>
+        <w:t>: DynamoDB offers high performance and scalability out of the box, with automatic scaling and low-latency reads and writes. Designing tables based on query patterns helps optimize performance.</w:t>
+      </w:r>
+    </w:p>
+    <w:p>
+      <w:pPr>
+        <w:rPr>
+          <w:sz w:val="24"/>
+          <w:szCs w:val="24"/>
+        </w:rPr>
+      </w:pPr>
+    </w:p>
+    <w:p>
+      <w:pPr>
+        <w:rPr>
+          <w:sz w:val="24"/>
+          <w:szCs w:val="24"/>
+        </w:rPr>
+      </w:pPr>
+      <w:r>
+        <w:rPr>
+          <w:sz w:val="24"/>
+          <w:szCs w:val="24"/>
+        </w:rPr>
+        <w:t xml:space="preserve">* </w:t>
+      </w:r>
+      <w:r>
+        <w:rPr>
+          <w:b/>
+          <w:bCs/>
+          <w:sz w:val="24"/>
+          <w:szCs w:val="24"/>
+        </w:rPr>
+        <w:t>Scalability</w:t>
+      </w:r>
+      <w:r>
+        <w:rPr>
+          <w:sz w:val="24"/>
+          <w:szCs w:val="24"/>
+        </w:rPr>
+        <w:t>: DynamoDB scales horizontally to handle large amounts of data and high throughput. As the application grows, DynamoDB can handle increased load with minimal management overhead.</w:t>
+      </w:r>
+    </w:p>
+    <w:p>
+      <w:pPr>
+        <w:rPr>
+          <w:sz w:val="24"/>
+          <w:szCs w:val="24"/>
+        </w:rPr>
+      </w:pPr>
+    </w:p>
+    <w:p>
+      <w:pPr>
+        <w:rPr>
+          <w:sz w:val="24"/>
+          <w:szCs w:val="24"/>
+        </w:rPr>
+      </w:pPr>
+      <w:r>
+        <w:rPr>
+          <w:sz w:val="24"/>
+          <w:szCs w:val="24"/>
+        </w:rPr>
+        <w:t xml:space="preserve">* </w:t>
+      </w:r>
+      <w:r>
+        <w:rPr>
+          <w:b/>
+          <w:bCs/>
+          <w:sz w:val="24"/>
+          <w:szCs w:val="24"/>
+        </w:rPr>
+        <w:t>Future Enhancements</w:t>
+      </w:r>
+      <w:r>
+        <w:rPr>
+          <w:sz w:val="24"/>
+          <w:szCs w:val="24"/>
+        </w:rPr>
+        <w:t>: Additional features like real-time notifications, geospatial queries, or machine learning-based matchmaking algorithms can be implemented with DynamoDB streams, AWS Lambda, and other AWS services.</w:t>
+      </w:r>
+    </w:p>
+    <w:p>
+      <w:pPr>
+        <w:rPr>
+          <w:sz w:val="24"/>
+          <w:szCs w:val="24"/>
+        </w:rPr>
+      </w:pPr>
+    </w:p>
+    <w:p>
+      <w:pPr>
+        <w:rPr>
+          <w:sz w:val="24"/>
+          <w:szCs w:val="24"/>
+        </w:rPr>
+      </w:pPr>
+      <w:r>
+        <w:rPr>
+          <w:b/>
+          <w:bCs/>
+          <w:sz w:val="24"/>
+          <w:szCs w:val="24"/>
+          <w:u w:val="single"/>
+        </w:rPr>
+        <w:t>Data Access</w:t>
+      </w:r>
+      <w:r>
+        <w:rPr>
+          <w:sz w:val="24"/>
+          <w:szCs w:val="24"/>
+        </w:rPr>
+        <w:t>:</w:t>
+      </w:r>
+    </w:p>
+    <w:p>
+      <w:pPr>
+        <w:rPr>
+          <w:sz w:val="24"/>
+          <w:szCs w:val="24"/>
+        </w:rPr>
+      </w:pPr>
+    </w:p>
+    <w:p>
+      <w:pPr>
+        <w:rPr>
+          <w:sz w:val="24"/>
+          <w:szCs w:val="24"/>
+        </w:rPr>
+      </w:pPr>
+      <w:r>
+        <w:rPr>
+          <w:sz w:val="24"/>
+          <w:szCs w:val="24"/>
+        </w:rPr>
+        <w:t>* DynamoDB uses document model for data, allowing flexible schema updates without altering the entire table structure.</w:t>
+      </w:r>
+    </w:p>
+    <w:p>
+      <w:pPr>
+        <w:rPr>
+          <w:sz w:val="24"/>
+          <w:szCs w:val="24"/>
+        </w:rPr>
+      </w:pPr>
+      <w:r>
+        <w:rPr>
+          <w:sz w:val="24"/>
+          <w:szCs w:val="24"/>
+        </w:rPr>
+        <w:t>* Primary and composite keys are crucial for efficient data retrieval based on specific user IDs, message IDs, etc.</w:t>
+      </w:r>
+    </w:p>
+    <w:p>
+      <w:pPr>
+        <w:rPr>
+          <w:sz w:val="24"/>
+          <w:szCs w:val="24"/>
+        </w:rPr>
+      </w:pPr>
+      <w:r>
+        <w:rPr>
+          <w:sz w:val="24"/>
+          <w:szCs w:val="24"/>
+        </w:rPr>
+        <w:t xml:space="preserve">* Secondary Indexes can be created on frequently queried attributes (e.g., </w:t>
+      </w:r>
+      <w:proofErr w:type="spellStart"/>
+      <w:r>
+        <w:rPr>
+          <w:sz w:val="24"/>
+          <w:szCs w:val="24"/>
+        </w:rPr>
+        <w:t>gender_preference_ids</w:t>
+      </w:r>
+      <w:proofErr w:type="spellEnd"/>
+      <w:r>
+        <w:rPr>
+          <w:sz w:val="24"/>
+          <w:szCs w:val="24"/>
+        </w:rPr>
+        <w:t>) for faster lookups.</w:t>
+      </w:r>
+    </w:p>
+    <w:p>
+      <w:pPr>
+        <w:rPr>
+          <w:sz w:val="24"/>
+          <w:szCs w:val="24"/>
+        </w:rPr>
+      </w:pPr>
+    </w:p>
+    <w:p>
+      <w:pPr>
+        <w:rPr>
+          <w:sz w:val="24"/>
+          <w:szCs w:val="24"/>
+        </w:rPr>
+      </w:pPr>
+      <w:r>
+        <w:rPr>
+          <w:b/>
+          <w:bCs/>
+          <w:sz w:val="24"/>
+          <w:szCs w:val="24"/>
+          <w:u w:val="single"/>
+        </w:rPr>
+        <w:t>Security Considerations</w:t>
+      </w:r>
+      <w:r>
+        <w:rPr>
+          <w:sz w:val="24"/>
+          <w:szCs w:val="24"/>
+        </w:rPr>
+        <w:t>:</w:t>
+      </w:r>
+    </w:p>
+    <w:p>
+      <w:pPr>
+        <w:rPr>
+          <w:sz w:val="24"/>
+          <w:szCs w:val="24"/>
+        </w:rPr>
+      </w:pPr>
+    </w:p>
+    <w:p>
+      <w:pPr>
+        <w:rPr>
+          <w:sz w:val="24"/>
+          <w:szCs w:val="24"/>
+        </w:rPr>
+      </w:pPr>
+      <w:r>
+        <w:rPr>
+          <w:sz w:val="24"/>
+          <w:szCs w:val="24"/>
+        </w:rPr>
+        <w:t xml:space="preserve">* Implement strong password hashing algorithms like </w:t>
+      </w:r>
+      <w:proofErr w:type="spellStart"/>
+      <w:r>
+        <w:rPr>
+          <w:sz w:val="24"/>
+          <w:szCs w:val="24"/>
+        </w:rPr>
+        <w:t>bcrypt</w:t>
+      </w:r>
+      <w:proofErr w:type="spellEnd"/>
+      <w:r>
+        <w:rPr>
+          <w:sz w:val="24"/>
+          <w:szCs w:val="24"/>
+        </w:rPr>
+        <w:t xml:space="preserve"> or </w:t>
+      </w:r>
+      <w:proofErr w:type="spellStart"/>
+      <w:r>
+        <w:rPr>
+          <w:sz w:val="24"/>
+          <w:szCs w:val="24"/>
+        </w:rPr>
+        <w:t>scrypt</w:t>
+      </w:r>
+      <w:proofErr w:type="spellEnd"/>
+      <w:r>
+        <w:rPr>
+          <w:sz w:val="24"/>
+          <w:szCs w:val="24"/>
+        </w:rPr>
+        <w:t>.</w:t>
+      </w:r>
+    </w:p>
+    <w:p>
+      <w:pPr>
+        <w:rPr>
+          <w:sz w:val="24"/>
+          <w:szCs w:val="24"/>
+        </w:rPr>
+      </w:pPr>
+      <w:r>
+        <w:rPr>
+          <w:sz w:val="24"/>
+          <w:szCs w:val="24"/>
+        </w:rPr>
+        <w:lastRenderedPageBreak/>
+        <w:t>* Use IAM policies to control access to DynamoDB tables and attributes based on user roles. This ensures that only authorized users can access and modify specific data. For example, a basic user might only have read access to their profile information, while moderators might have access to report data and take moderation actions.</w:t>
+      </w:r>
+    </w:p>
+    <w:p>
+      <w:pPr>
+        <w:rPr>
+          <w:sz w:val="24"/>
+          <w:szCs w:val="24"/>
+        </w:rPr>
+      </w:pPr>
+      <w:r>
+        <w:rPr>
+          <w:sz w:val="24"/>
+          <w:szCs w:val="24"/>
+        </w:rPr>
+        <w:t>* Encrypt sensitive data at rest and in transit using AWS Key Management Service (KMS) to further protect user information.</w:t>
+      </w:r>
+    </w:p>
+    <w:p>
+      <w:pPr>
+        <w:rPr>
+          <w:sz w:val="24"/>
+          <w:szCs w:val="24"/>
+        </w:rPr>
+      </w:pPr>
+      <w:r>
+        <w:rPr>
+          <w:sz w:val="24"/>
+          <w:szCs w:val="24"/>
+        </w:rPr>
+        <w:t>* Regularly monitor and audit your DynamoDB tables for any suspicious activity.</w:t>
+      </w:r>
+    </w:p>
+    <w:p>
+      <w:pPr>
+        <w:rPr>
+          <w:sz w:val="24"/>
+          <w:szCs w:val="24"/>
+        </w:rPr>
+      </w:pPr>
+    </w:p>
+    <w:p>
+      <w:pPr>
+        <w:rPr>
+          <w:sz w:val="24"/>
+          <w:szCs w:val="24"/>
+        </w:rPr>
+      </w:pPr>
+    </w:p>
+    <w:p>
+      <w:pPr>
+        <w:rPr>
+          <w:sz w:val="24"/>
+          <w:szCs w:val="24"/>
+        </w:rPr>
+      </w:pPr>
+      <w:r>
+        <w:rPr>
+          <w:b/>
+          <w:bCs/>
+          <w:sz w:val="24"/>
+          <w:szCs w:val="24"/>
+          <w:u w:val="single"/>
+        </w:rPr>
+        <w:t>Benefits of NoSQL for Dating App</w:t>
+      </w:r>
+      <w:r>
+        <w:rPr>
+          <w:sz w:val="24"/>
+          <w:szCs w:val="24"/>
+        </w:rPr>
+        <w:t>:</w:t>
+      </w:r>
+    </w:p>
+    <w:p>
+      <w:pPr>
+        <w:rPr>
+          <w:sz w:val="24"/>
+          <w:szCs w:val="24"/>
+        </w:rPr>
+      </w:pPr>
+    </w:p>
+    <w:p>
+      <w:pPr>
+        <w:rPr>
+          <w:sz w:val="24"/>
+          <w:szCs w:val="24"/>
+        </w:rPr>
+      </w:pPr>
+      <w:r>
+        <w:rPr>
+          <w:sz w:val="24"/>
+          <w:szCs w:val="24"/>
+        </w:rPr>
+        <w:t xml:space="preserve">* </w:t>
+      </w:r>
+      <w:r>
+        <w:rPr>
+          <w:b/>
+          <w:bCs/>
+          <w:sz w:val="24"/>
+          <w:szCs w:val="24"/>
+        </w:rPr>
+        <w:t>Scalability</w:t>
+      </w:r>
+      <w:r>
+        <w:rPr>
+          <w:sz w:val="24"/>
+          <w:szCs w:val="24"/>
+        </w:rPr>
+        <w:t>: NoSQL databases like DynamoDB can easily scale horizontally to handle increasing user base and data volume.</w:t>
+      </w:r>
+    </w:p>
+    <w:p>
+      <w:pPr>
+        <w:rPr>
+          <w:sz w:val="24"/>
+          <w:szCs w:val="24"/>
+        </w:rPr>
+      </w:pPr>
+      <w:r>
+        <w:rPr>
+          <w:sz w:val="24"/>
+          <w:szCs w:val="24"/>
+        </w:rPr>
+        <w:t xml:space="preserve">* </w:t>
+      </w:r>
+      <w:r>
+        <w:rPr>
+          <w:b/>
+          <w:bCs/>
+          <w:sz w:val="24"/>
+          <w:szCs w:val="24"/>
+        </w:rPr>
+        <w:t>Performance</w:t>
+      </w:r>
+      <w:r>
+        <w:rPr>
+          <w:sz w:val="24"/>
+          <w:szCs w:val="24"/>
+        </w:rPr>
+        <w:t>: DynamoDB offers fast data access due to its distributed architecture and focus on specific use cases like key-value retrieval.</w:t>
+      </w:r>
+    </w:p>
+    <w:p>
+      <w:pPr>
+        <w:rPr>
+          <w:sz w:val="24"/>
+          <w:szCs w:val="24"/>
+        </w:rPr>
+      </w:pPr>
+      <w:r>
+        <w:rPr>
+          <w:sz w:val="24"/>
+          <w:szCs w:val="24"/>
+        </w:rPr>
+        <w:t xml:space="preserve">* </w:t>
+      </w:r>
+      <w:r>
+        <w:rPr>
+          <w:b/>
+          <w:bCs/>
+          <w:sz w:val="24"/>
+          <w:szCs w:val="24"/>
+        </w:rPr>
+        <w:t>Flexibility</w:t>
+      </w:r>
+      <w:r>
+        <w:rPr>
+          <w:sz w:val="24"/>
+          <w:szCs w:val="24"/>
+        </w:rPr>
+        <w:t xml:space="preserve">: The schema-less nature of DynamoDB allows for flexible data </w:t>
+      </w:r>
+      <w:proofErr w:type="spellStart"/>
+      <w:r>
+        <w:rPr>
+          <w:sz w:val="24"/>
+          <w:szCs w:val="24"/>
+        </w:rPr>
+        <w:t>modeling</w:t>
+      </w:r>
+      <w:proofErr w:type="spellEnd"/>
+      <w:r>
+        <w:rPr>
+          <w:sz w:val="24"/>
+          <w:szCs w:val="24"/>
+        </w:rPr>
+        <w:t xml:space="preserve"> and easier adaptation to evolving app features.</w:t>
+      </w:r>
+    </w:p>
+    <w:p>
+      <w:pPr>
+        <w:rPr>
+          <w:sz w:val="24"/>
+          <w:szCs w:val="24"/>
+        </w:rPr>
+      </w:pPr>
+    </w:p>
+    <w:p>
+      <w:pPr>
+        <w:rPr>
+          <w:sz w:val="24"/>
+          <w:szCs w:val="24"/>
+        </w:rPr>
+      </w:pPr>
+      <w:r>
+        <w:rPr>
+          <w:sz w:val="24"/>
+          <w:szCs w:val="24"/>
+        </w:rPr>
+        <w:t>Overall, DynamoDB provides a flexible and scalable foundation for building the database schema of dating app, catering to the requirements of modern, high-traffic applications.</w:t>
+      </w:r>
+    </w:p>
+    <w:p>
+      <w:pPr>
+        <w:rPr>
+          <w:sz w:val="24"/>
+          <w:szCs w:val="24"/>
+        </w:rPr>
+      </w:pPr>
+      <w:r>
+        <w:rPr>
+          <w:sz w:val="24"/>
+          <w:szCs w:val="24"/>
+        </w:rPr>
+        <w:t>Utilizing DynamoDB's features like primary/composite keys, secondary indexes, and access control mechanisms allows for efficient data management and retrieval while prioritizing security through strong password hashing, IAM policies, and data encryption. By leveraging the scalability and performance benefits of NoSQL, this approach can support dating app with a robust and secure data foundation.</w:t>
       </w:r>
     </w:p>
     <w:sectPr>

</xml_diff>